<commit_message>
Finalized code for BFS and DFS
</commit_message>
<xml_diff>
--- a/Report.docx
+++ b/Report.docx
@@ -408,10 +408,10 @@
             <w:r>
               <w:t>50.12</w:t>
             </w:r>
-            <w:bookmarkStart w:id="0" w:name="_GoBack"/>
-            <w:bookmarkEnd w:id="0"/>
-          </w:p>
-        </w:tc>
+          </w:p>
+        </w:tc>
+        <w:bookmarkStart w:id="0" w:name="_GoBack"/>
+        <w:bookmarkEnd w:id="0"/>
       </w:tr>
       <w:tr>
         <w:tc>
@@ -443,6 +443,425 @@
               <w:t>N/a</w:t>
             </w:r>
           </w:p>
+        </w:tc>
+      </w:tr>
+    </w:tbl>
+    <w:p/>
+    <w:p>
+      <w:r>
+        <w:rPr>
+          <w:u w:val="single"/>
+        </w:rPr>
+        <w:t>DFS</w:t>
+      </w:r>
+      <w:r>
+        <w:t>:</w:t>
+      </w:r>
+    </w:p>
+    <w:tbl>
+      <w:tblPr>
+        <w:tblStyle w:val="TableGrid"/>
+        <w:tblW w:w="0" w:type="auto"/>
+        <w:tblInd w:w="1850" w:type="dxa"/>
+        <w:tblLook w:val="04A0" w:firstRow="1" w:lastRow="0" w:firstColumn="1" w:lastColumn="0" w:noHBand="0" w:noVBand="1"/>
+      </w:tblPr>
+      <w:tblGrid>
+        <w:gridCol w:w="1101"/>
+        <w:gridCol w:w="1417"/>
+        <w:gridCol w:w="2835"/>
+      </w:tblGrid>
+      <w:tr>
+        <w:tc>
+          <w:tcPr>
+            <w:tcW w:w="1101" w:type="dxa"/>
+            <w:shd w:val="clear" w:color="auto" w:fill="4F81BD" w:themeFill="accent1"/>
+          </w:tcPr>
+          <w:p>
+            <w:pPr>
+              <w:tabs>
+                <w:tab w:val="left" w:pos="720"/>
+              </w:tabs>
+              <w:rPr>
+                <w:b/>
+                <w:color w:val="FFFFFF" w:themeColor="background1"/>
+              </w:rPr>
+            </w:pPr>
+            <w:r>
+              <w:rPr>
+                <w:b/>
+                <w:color w:val="FFFFFF" w:themeColor="background1"/>
+              </w:rPr>
+              <w:t xml:space="preserve">N </w:t>
+            </w:r>
+            <w:r>
+              <w:rPr>
+                <w:b/>
+                <w:color w:val="FFFFFF" w:themeColor="background1"/>
+              </w:rPr>
+              <w:tab/>
+            </w:r>
+          </w:p>
+        </w:tc>
+        <w:tc>
+          <w:tcPr>
+            <w:tcW w:w="1417" w:type="dxa"/>
+            <w:shd w:val="clear" w:color="auto" w:fill="4F81BD" w:themeFill="accent1"/>
+          </w:tcPr>
+          <w:p>
+            <w:pPr>
+              <w:rPr>
+                <w:b/>
+                <w:color w:val="FFFFFF" w:themeColor="background1"/>
+              </w:rPr>
+            </w:pPr>
+            <w:r>
+              <w:rPr>
+                <w:b/>
+                <w:color w:val="FFFFFF" w:themeColor="background1"/>
+              </w:rPr>
+              <w:t xml:space="preserve">Solutions </w:t>
+            </w:r>
+          </w:p>
+        </w:tc>
+        <w:tc>
+          <w:tcPr>
+            <w:tcW w:w="2835" w:type="dxa"/>
+            <w:shd w:val="clear" w:color="auto" w:fill="4F81BD" w:themeFill="accent1"/>
+          </w:tcPr>
+          <w:p>
+            <w:pPr>
+              <w:rPr>
+                <w:b/>
+                <w:color w:val="FFFFFF" w:themeColor="background1"/>
+              </w:rPr>
+            </w:pPr>
+            <w:r>
+              <w:rPr>
+                <w:b/>
+                <w:color w:val="FFFFFF" w:themeColor="background1"/>
+              </w:rPr>
+              <w:t xml:space="preserve">Time to complete </w:t>
+            </w:r>
+            <w:r>
+              <w:rPr>
+                <w:b/>
+                <w:color w:val="FFFFFF" w:themeColor="background1"/>
+              </w:rPr>
+              <w:t>in seconds</w:t>
+            </w:r>
+          </w:p>
+        </w:tc>
+      </w:tr>
+      <w:tr>
+        <w:tc>
+          <w:tcPr>
+            <w:tcW w:w="1101" w:type="dxa"/>
+          </w:tcPr>
+          <w:p>
+            <w:r>
+              <w:t>1</w:t>
+            </w:r>
+          </w:p>
+        </w:tc>
+        <w:tc>
+          <w:tcPr>
+            <w:tcW w:w="1417" w:type="dxa"/>
+          </w:tcPr>
+          <w:p>
+            <w:r>
+              <w:t>N/a</w:t>
+            </w:r>
+          </w:p>
+        </w:tc>
+        <w:tc>
+          <w:tcPr>
+            <w:tcW w:w="2835" w:type="dxa"/>
+          </w:tcPr>
+          <w:p>
+            <w:r>
+              <w:t>N/a</w:t>
+            </w:r>
+          </w:p>
+        </w:tc>
+      </w:tr>
+      <w:tr>
+        <w:tc>
+          <w:tcPr>
+            <w:tcW w:w="1101" w:type="dxa"/>
+          </w:tcPr>
+          <w:p>
+            <w:r>
+              <w:t>2</w:t>
+            </w:r>
+          </w:p>
+        </w:tc>
+        <w:tc>
+          <w:tcPr>
+            <w:tcW w:w="1417" w:type="dxa"/>
+          </w:tcPr>
+          <w:p>
+            <w:r>
+              <w:t>0</w:t>
+            </w:r>
+          </w:p>
+        </w:tc>
+        <w:tc>
+          <w:tcPr>
+            <w:tcW w:w="2835" w:type="dxa"/>
+          </w:tcPr>
+          <w:p>
+            <w:r>
+              <w:t>0</w:t>
+            </w:r>
+          </w:p>
+        </w:tc>
+      </w:tr>
+      <w:tr>
+        <w:tc>
+          <w:tcPr>
+            <w:tcW w:w="1101" w:type="dxa"/>
+          </w:tcPr>
+          <w:p>
+            <w:r>
+              <w:t>3</w:t>
+            </w:r>
+          </w:p>
+        </w:tc>
+        <w:tc>
+          <w:tcPr>
+            <w:tcW w:w="1417" w:type="dxa"/>
+          </w:tcPr>
+          <w:p>
+            <w:r>
+              <w:t>0</w:t>
+            </w:r>
+          </w:p>
+        </w:tc>
+        <w:tc>
+          <w:tcPr>
+            <w:tcW w:w="2835" w:type="dxa"/>
+          </w:tcPr>
+          <w:p>
+            <w:r>
+              <w:t>0</w:t>
+            </w:r>
+          </w:p>
+        </w:tc>
+      </w:tr>
+      <w:tr>
+        <w:tc>
+          <w:tcPr>
+            <w:tcW w:w="1101" w:type="dxa"/>
+          </w:tcPr>
+          <w:p>
+            <w:r>
+              <w:t>4</w:t>
+            </w:r>
+          </w:p>
+        </w:tc>
+        <w:tc>
+          <w:tcPr>
+            <w:tcW w:w="1417" w:type="dxa"/>
+          </w:tcPr>
+          <w:p>
+            <w:r>
+              <w:t>2</w:t>
+            </w:r>
+          </w:p>
+        </w:tc>
+        <w:tc>
+          <w:tcPr>
+            <w:tcW w:w="2835" w:type="dxa"/>
+          </w:tcPr>
+          <w:p>
+            <w:r>
+              <w:t>0.0009</w:t>
+            </w:r>
+          </w:p>
+        </w:tc>
+      </w:tr>
+      <w:tr>
+        <w:tc>
+          <w:tcPr>
+            <w:tcW w:w="1101" w:type="dxa"/>
+          </w:tcPr>
+          <w:p>
+            <w:r>
+              <w:t>5</w:t>
+            </w:r>
+          </w:p>
+        </w:tc>
+        <w:tc>
+          <w:tcPr>
+            <w:tcW w:w="1417" w:type="dxa"/>
+          </w:tcPr>
+          <w:p>
+            <w:r>
+              <w:t>10</w:t>
+            </w:r>
+          </w:p>
+        </w:tc>
+        <w:tc>
+          <w:tcPr>
+            <w:tcW w:w="2835" w:type="dxa"/>
+          </w:tcPr>
+          <w:p>
+            <w:r>
+              <w:t>0.007</w:t>
+            </w:r>
+          </w:p>
+        </w:tc>
+      </w:tr>
+      <w:tr>
+        <w:tc>
+          <w:tcPr>
+            <w:tcW w:w="1101" w:type="dxa"/>
+          </w:tcPr>
+          <w:p>
+            <w:r>
+              <w:t>6</w:t>
+            </w:r>
+          </w:p>
+        </w:tc>
+        <w:tc>
+          <w:tcPr>
+            <w:tcW w:w="1417" w:type="dxa"/>
+          </w:tcPr>
+          <w:p>
+            <w:r>
+              <w:t>4</w:t>
+            </w:r>
+          </w:p>
+        </w:tc>
+        <w:tc>
+          <w:tcPr>
+            <w:tcW w:w="2835" w:type="dxa"/>
+          </w:tcPr>
+          <w:p>
+            <w:r>
+              <w:t>0.10</w:t>
+            </w:r>
+          </w:p>
+        </w:tc>
+      </w:tr>
+      <w:tr>
+        <w:tc>
+          <w:tcPr>
+            <w:tcW w:w="1101" w:type="dxa"/>
+          </w:tcPr>
+          <w:p>
+            <w:r>
+              <w:t>7</w:t>
+            </w:r>
+          </w:p>
+        </w:tc>
+        <w:tc>
+          <w:tcPr>
+            <w:tcW w:w="1417" w:type="dxa"/>
+          </w:tcPr>
+          <w:p>
+            <w:r>
+              <w:t>40</w:t>
+            </w:r>
+          </w:p>
+        </w:tc>
+        <w:tc>
+          <w:tcPr>
+            <w:tcW w:w="2835" w:type="dxa"/>
+          </w:tcPr>
+          <w:p>
+            <w:r>
+              <w:t>1.857</w:t>
+            </w:r>
+          </w:p>
+        </w:tc>
+      </w:tr>
+      <w:tr>
+        <w:tc>
+          <w:tcPr>
+            <w:tcW w:w="1101" w:type="dxa"/>
+          </w:tcPr>
+          <w:p>
+            <w:r>
+              <w:t>8</w:t>
+            </w:r>
+          </w:p>
+        </w:tc>
+        <w:tc>
+          <w:tcPr>
+            <w:tcW w:w="1417" w:type="dxa"/>
+          </w:tcPr>
+          <w:p>
+            <w:r>
+              <w:t>92</w:t>
+            </w:r>
+          </w:p>
+        </w:tc>
+        <w:tc>
+          <w:tcPr>
+            <w:tcW w:w="2835" w:type="dxa"/>
+          </w:tcPr>
+          <w:p>
+            <w:r>
+              <w:t>39.07</w:t>
+            </w:r>
+          </w:p>
+        </w:tc>
+      </w:tr>
+      <w:tr>
+        <w:tc>
+          <w:tcPr>
+            <w:tcW w:w="1101" w:type="dxa"/>
+          </w:tcPr>
+          <w:p>
+            <w:r>
+              <w:t>9</w:t>
+            </w:r>
+          </w:p>
+        </w:tc>
+        <w:tc>
+          <w:tcPr>
+            <w:tcW w:w="1417" w:type="dxa"/>
+          </w:tcPr>
+          <w:p>
+            <w:r>
+              <w:t>352</w:t>
+            </w:r>
+          </w:p>
+        </w:tc>
+        <w:tc>
+          <w:tcPr>
+            <w:tcW w:w="2835" w:type="dxa"/>
+          </w:tcPr>
+          <w:p>
+            <w:r>
+              <w:t>936.73</w:t>
+            </w:r>
+          </w:p>
+        </w:tc>
+      </w:tr>
+      <w:tr>
+        <w:tc>
+          <w:tcPr>
+            <w:tcW w:w="1101" w:type="dxa"/>
+          </w:tcPr>
+          <w:p>
+            <w:r>
+              <w:t>10</w:t>
+            </w:r>
+          </w:p>
+        </w:tc>
+        <w:tc>
+          <w:tcPr>
+            <w:tcW w:w="1417" w:type="dxa"/>
+          </w:tcPr>
+          <w:p/>
+        </w:tc>
+        <w:tc>
+          <w:tcPr>
+            <w:tcW w:w="2835" w:type="dxa"/>
+          </w:tcPr>
+          <w:p/>
         </w:tc>
       </w:tr>
     </w:tbl>

</xml_diff>

<commit_message>
Added hill climbing algorithm
added additional file to solve using hill climbing strategy and return the first found solution
</commit_message>
<xml_diff>
--- a/Report.docx
+++ b/Report.docx
@@ -2,6 +2,306 @@
 <file path=word/document.xml><?xml version="1.0" encoding="utf-8"?>
 <w:document xmlns:wpc="http://schemas.microsoft.com/office/word/2010/wordprocessingCanvas" xmlns:mc="http://schemas.openxmlformats.org/markup-compatibility/2006" xmlns:o="urn:schemas-microsoft-com:office:office" xmlns:r="http://schemas.openxmlformats.org/officeDocument/2006/relationships" xmlns:m="http://schemas.openxmlformats.org/officeDocument/2006/math" xmlns:v="urn:schemas-microsoft-com:vml" xmlns:wp14="http://schemas.microsoft.com/office/word/2010/wordprocessingDrawing" xmlns:wp="http://schemas.openxmlformats.org/drawingml/2006/wordprocessingDrawing" xmlns:w10="urn:schemas-microsoft-com:office:word" xmlns:w="http://schemas.openxmlformats.org/wordprocessingml/2006/main" xmlns:w14="http://schemas.microsoft.com/office/word/2010/wordml" xmlns:wpg="http://schemas.microsoft.com/office/word/2010/wordprocessingGroup" xmlns:wpi="http://schemas.microsoft.com/office/word/2010/wordprocessingInk" xmlns:wne="http://schemas.microsoft.com/office/word/2006/wordml" xmlns:wps="http://schemas.microsoft.com/office/word/2010/wordprocessingShape" mc:Ignorable="w14 wp14">
   <w:body>
+    <w:sdt>
+      <w:sdtPr>
+        <w:rPr>
+          <w:rFonts w:asciiTheme="majorHAnsi" w:eastAsiaTheme="majorEastAsia" w:hAnsiTheme="majorHAnsi" w:cstheme="majorBidi"/>
+          <w:caps/>
+        </w:rPr>
+        <w:id w:val="1353924024"/>
+        <w:docPartObj>
+          <w:docPartGallery w:val="Cover Pages"/>
+          <w:docPartUnique/>
+        </w:docPartObj>
+      </w:sdtPr>
+      <w:sdtEndPr>
+        <w:rPr>
+          <w:rFonts w:asciiTheme="minorHAnsi" w:eastAsiaTheme="minorEastAsia" w:hAnsiTheme="minorHAnsi" w:cstheme="minorBidi"/>
+          <w:caps w:val="0"/>
+          <w:lang w:val="en-AU"/>
+        </w:rPr>
+      </w:sdtEndPr>
+      <w:sdtContent>
+        <w:tbl>
+          <w:tblPr>
+            <w:tblW w:w="5000" w:type="pct"/>
+            <w:jc w:val="center"/>
+            <w:tblLook w:val="04A0" w:firstRow="1" w:lastRow="0" w:firstColumn="1" w:lastColumn="0" w:noHBand="0" w:noVBand="1"/>
+          </w:tblPr>
+          <w:tblGrid>
+            <w:gridCol w:w="9242"/>
+          </w:tblGrid>
+          <w:tr>
+            <w:trPr>
+              <w:trHeight w:val="2880"/>
+              <w:jc w:val="center"/>
+            </w:trPr>
+            <w:sdt>
+              <w:sdtPr>
+                <w:rPr>
+                  <w:rFonts w:asciiTheme="majorHAnsi" w:eastAsiaTheme="majorEastAsia" w:hAnsiTheme="majorHAnsi" w:cstheme="majorBidi"/>
+                  <w:caps/>
+                </w:rPr>
+                <w:alias w:val="Company"/>
+                <w:id w:val="15524243"/>
+                <w:placeholder>
+                  <w:docPart w:val="B3C52B849B0A4D6FAFC29202951BED1C"/>
+                </w:placeholder>
+                <w:dataBinding w:prefixMappings="xmlns:ns0='http://schemas.openxmlformats.org/officeDocument/2006/extended-properties'" w:xpath="/ns0:Properties[1]/ns0:Company[1]" w:storeItemID="{6668398D-A668-4E3E-A5EB-62B293D839F1}"/>
+                <w:text/>
+              </w:sdtPr>
+              <w:sdtContent>
+                <w:tc>
+                  <w:tcPr>
+                    <w:tcW w:w="5000" w:type="pct"/>
+                  </w:tcPr>
+                  <w:p>
+                    <w:pPr>
+                      <w:pStyle w:val="NoSpacing"/>
+                      <w:jc w:val="center"/>
+                      <w:rPr>
+                        <w:rFonts w:asciiTheme="majorHAnsi" w:eastAsiaTheme="majorEastAsia" w:hAnsiTheme="majorHAnsi" w:cstheme="majorBidi"/>
+                        <w:caps/>
+                      </w:rPr>
+                    </w:pPr>
+                    <w:r>
+                      <w:rPr>
+                        <w:rFonts w:asciiTheme="majorHAnsi" w:eastAsiaTheme="majorEastAsia" w:hAnsiTheme="majorHAnsi" w:cstheme="majorBidi"/>
+                        <w:caps/>
+                      </w:rPr>
+                      <w:t>2802ICT Intelligent systems</w:t>
+                    </w:r>
+                  </w:p>
+                </w:tc>
+              </w:sdtContent>
+            </w:sdt>
+          </w:tr>
+          <w:tr>
+            <w:trPr>
+              <w:trHeight w:val="1440"/>
+              <w:jc w:val="center"/>
+            </w:trPr>
+            <w:sdt>
+              <w:sdtPr>
+                <w:rPr>
+                  <w:rFonts w:asciiTheme="majorHAnsi" w:eastAsiaTheme="majorEastAsia" w:hAnsiTheme="majorHAnsi" w:cstheme="majorBidi"/>
+                  <w:sz w:val="80"/>
+                  <w:szCs w:val="80"/>
+                </w:rPr>
+                <w:alias w:val="Title"/>
+                <w:id w:val="15524250"/>
+                <w:placeholder>
+                  <w:docPart w:val="D0487484DE5546D998342D0497D96E4E"/>
+                </w:placeholder>
+                <w:dataBinding w:prefixMappings="xmlns:ns0='http://schemas.openxmlformats.org/package/2006/metadata/core-properties' xmlns:ns1='http://purl.org/dc/elements/1.1/'" w:xpath="/ns0:coreProperties[1]/ns1:title[1]" w:storeItemID="{6C3C8BC8-F283-45AE-878A-BAB7291924A1}"/>
+                <w:text/>
+              </w:sdtPr>
+              <w:sdtContent>
+                <w:tc>
+                  <w:tcPr>
+                    <w:tcW w:w="5000" w:type="pct"/>
+                    <w:tcBorders>
+                      <w:bottom w:val="single" w:sz="4" w:space="0" w:color="4F81BD" w:themeColor="accent1"/>
+                    </w:tcBorders>
+                    <w:vAlign w:val="center"/>
+                  </w:tcPr>
+                  <w:p>
+                    <w:pPr>
+                      <w:pStyle w:val="NoSpacing"/>
+                      <w:jc w:val="center"/>
+                      <w:rPr>
+                        <w:rFonts w:asciiTheme="majorHAnsi" w:eastAsiaTheme="majorEastAsia" w:hAnsiTheme="majorHAnsi" w:cstheme="majorBidi"/>
+                        <w:sz w:val="80"/>
+                        <w:szCs w:val="80"/>
+                      </w:rPr>
+                    </w:pPr>
+                    <w:r>
+                      <w:rPr>
+                        <w:rFonts w:asciiTheme="majorHAnsi" w:eastAsiaTheme="majorEastAsia" w:hAnsiTheme="majorHAnsi" w:cstheme="majorBidi"/>
+                        <w:sz w:val="80"/>
+                        <w:szCs w:val="80"/>
+                      </w:rPr>
+                      <w:t>N-Queens Problem</w:t>
+                    </w:r>
+                  </w:p>
+                </w:tc>
+              </w:sdtContent>
+            </w:sdt>
+          </w:tr>
+          <w:tr>
+            <w:trPr>
+              <w:trHeight w:val="720"/>
+              <w:jc w:val="center"/>
+            </w:trPr>
+            <w:tc>
+              <w:tcPr>
+                <w:tcW w:w="5000" w:type="pct"/>
+                <w:tcBorders>
+                  <w:top w:val="single" w:sz="4" w:space="0" w:color="4F81BD" w:themeColor="accent1"/>
+                </w:tcBorders>
+                <w:vAlign w:val="center"/>
+              </w:tcPr>
+              <w:p>
+                <w:pPr>
+                  <w:pStyle w:val="NoSpacing"/>
+                  <w:rPr>
+                    <w:rFonts w:asciiTheme="majorHAnsi" w:eastAsiaTheme="majorEastAsia" w:hAnsiTheme="majorHAnsi" w:cstheme="majorBidi"/>
+                    <w:sz w:val="44"/>
+                    <w:szCs w:val="44"/>
+                  </w:rPr>
+                </w:pPr>
+              </w:p>
+            </w:tc>
+          </w:tr>
+          <w:tr>
+            <w:trPr>
+              <w:trHeight w:val="360"/>
+              <w:jc w:val="center"/>
+            </w:trPr>
+            <w:tc>
+              <w:tcPr>
+                <w:tcW w:w="5000" w:type="pct"/>
+                <w:vAlign w:val="center"/>
+              </w:tcPr>
+              <w:p>
+                <w:pPr>
+                  <w:pStyle w:val="NoSpacing"/>
+                  <w:jc w:val="center"/>
+                </w:pPr>
+              </w:p>
+            </w:tc>
+          </w:tr>
+          <w:tr>
+            <w:trPr>
+              <w:trHeight w:val="360"/>
+              <w:jc w:val="center"/>
+            </w:trPr>
+            <w:sdt>
+              <w:sdtPr>
+                <w:rPr>
+                  <w:b/>
+                  <w:bCs/>
+                </w:rPr>
+                <w:alias w:val="Author"/>
+                <w:id w:val="15524260"/>
+                <w:placeholder>
+                  <w:docPart w:val="C3A2CF2B0443413E991A38C482A67528"/>
+                </w:placeholder>
+                <w:dataBinding w:prefixMappings="xmlns:ns0='http://schemas.openxmlformats.org/package/2006/metadata/core-properties' xmlns:ns1='http://purl.org/dc/elements/1.1/'" w:xpath="/ns0:coreProperties[1]/ns1:creator[1]" w:storeItemID="{6C3C8BC8-F283-45AE-878A-BAB7291924A1}"/>
+                <w:text/>
+              </w:sdtPr>
+              <w:sdtContent>
+                <w:tc>
+                  <w:tcPr>
+                    <w:tcW w:w="5000" w:type="pct"/>
+                    <w:vAlign w:val="center"/>
+                  </w:tcPr>
+                  <w:p>
+                    <w:pPr>
+                      <w:pStyle w:val="NoSpacing"/>
+                      <w:jc w:val="center"/>
+                      <w:rPr>
+                        <w:b/>
+                        <w:bCs/>
+                      </w:rPr>
+                    </w:pPr>
+                    <w:r>
+                      <w:rPr>
+                        <w:b/>
+                        <w:bCs/>
+                        <w:lang w:val="en-AU"/>
+                      </w:rPr>
+                      <w:t>Tomas Sheiles-Hutton</w:t>
+                    </w:r>
+                    <w:r>
+                      <w:rPr>
+                        <w:b/>
+                        <w:bCs/>
+                        <w:lang w:val="en-AU"/>
+                      </w:rPr>
+                      <w:t xml:space="preserve"> s5132012</w:t>
+                    </w:r>
+                  </w:p>
+                </w:tc>
+              </w:sdtContent>
+            </w:sdt>
+          </w:tr>
+          <w:tr>
+            <w:trPr>
+              <w:trHeight w:val="360"/>
+              <w:jc w:val="center"/>
+            </w:trPr>
+            <w:tc>
+              <w:tcPr>
+                <w:tcW w:w="5000" w:type="pct"/>
+                <w:vAlign w:val="center"/>
+              </w:tcPr>
+              <w:p>
+                <w:pPr>
+                  <w:pStyle w:val="NoSpacing"/>
+                  <w:jc w:val="center"/>
+                  <w:rPr>
+                    <w:b/>
+                    <w:bCs/>
+                  </w:rPr>
+                </w:pPr>
+                <w:r>
+                  <w:rPr>
+                    <w:b/>
+                    <w:bCs/>
+                  </w:rPr>
+                  <w:t>Trimester</w:t>
+                </w:r>
+                <w:r>
+                  <w:rPr>
+                    <w:b/>
+                    <w:bCs/>
+                  </w:rPr>
+                  <w:t xml:space="preserve"> 1 </w:t>
+                </w:r>
+                <w:r>
+                  <w:rPr>
+                    <w:b/>
+                    <w:bCs/>
+                  </w:rPr>
+                  <w:t>2019</w:t>
+                </w:r>
+              </w:p>
+            </w:tc>
+          </w:tr>
+        </w:tbl>
+        <w:p/>
+        <w:p/>
+        <w:tbl>
+          <w:tblPr>
+            <w:tblpPr w:leftFromText="187" w:rightFromText="187" w:horzAnchor="margin" w:tblpXSpec="center" w:tblpYSpec="bottom"/>
+            <w:tblW w:w="5000" w:type="pct"/>
+            <w:tblLook w:val="04A0" w:firstRow="1" w:lastRow="0" w:firstColumn="1" w:lastColumn="0" w:noHBand="0" w:noVBand="1"/>
+          </w:tblPr>
+          <w:tblGrid>
+            <w:gridCol w:w="9242"/>
+          </w:tblGrid>
+          <w:tr>
+            <w:tc>
+              <w:tcPr>
+                <w:tcW w:w="5000" w:type="pct"/>
+              </w:tcPr>
+              <w:p>
+                <w:pPr>
+                  <w:pStyle w:val="NoSpacing"/>
+                </w:pPr>
+              </w:p>
+            </w:tc>
+          </w:tr>
+        </w:tbl>
+        <w:p/>
+        <w:p>
+          <w:r>
+            <w:br w:type="page"/>
+          </w:r>
+        </w:p>
+      </w:sdtContent>
+    </w:sdt>
     <w:p>
       <w:pPr>
         <w:pStyle w:val="ListParagraph"/>
@@ -11,6 +311,7 @@
         </w:numPr>
       </w:pPr>
       <w:r>
+        <w:lastRenderedPageBreak/>
         <w:t>For N=1 to 6 list solutions, N=7 to 20 returns only the number</w:t>
       </w:r>
     </w:p>
@@ -410,8 +711,6 @@
             </w:r>
           </w:p>
         </w:tc>
-        <w:bookmarkStart w:id="0" w:name="_GoBack"/>
-        <w:bookmarkEnd w:id="0"/>
       </w:tr>
       <w:tr>
         <w:tc>
@@ -855,25 +1154,186 @@
           <w:tcPr>
             <w:tcW w:w="1417" w:type="dxa"/>
           </w:tcPr>
-          <w:p/>
+          <w:p>
+            <w:r>
+              <w:t>724</w:t>
+            </w:r>
+          </w:p>
         </w:tc>
         <w:tc>
           <w:tcPr>
             <w:tcW w:w="2835" w:type="dxa"/>
           </w:tcPr>
-          <w:p/>
+          <w:p>
+            <w:r>
+              <w:t>25473.99</w:t>
+            </w:r>
+          </w:p>
         </w:tc>
       </w:tr>
     </w:tbl>
-    <w:p/>
+    <w:p>
+      <w:pPr>
+        <w:rPr>
+          <w:lang w:val="en-US"/>
+        </w:rPr>
+      </w:pPr>
+    </w:p>
+    <w:p>
+      <w:pPr>
+        <w:rPr>
+          <w:lang w:val="en-US"/>
+        </w:rPr>
+      </w:pPr>
+    </w:p>
+    <w:p>
+      <w:r>
+        <w:rPr>
+          <w:lang w:val="en-US"/>
+        </w:rPr>
+        <w:t>Use exponential trend line</w:t>
+      </w:r>
+    </w:p>
     <w:sectPr>
+      <w:headerReference w:type="default" r:id="rId9"/>
+      <w:footerReference w:type="default" r:id="rId10"/>
       <w:pgSz w:w="11906" w:h="16838"/>
       <w:pgMar w:top="1440" w:right="1440" w:bottom="1440" w:left="1440" w:header="708" w:footer="708" w:gutter="0"/>
+      <w:pgNumType w:start="0"/>
       <w:cols w:space="708"/>
+      <w:titlePg/>
       <w:docGrid w:linePitch="360"/>
     </w:sectPr>
   </w:body>
 </w:document>
+</file>
+
+<file path=word/endnotes.xml><?xml version="1.0" encoding="utf-8"?>
+<w:endnotes xmlns:wpc="http://schemas.microsoft.com/office/word/2010/wordprocessingCanvas" xmlns:mc="http://schemas.openxmlformats.org/markup-compatibility/2006" xmlns:o="urn:schemas-microsoft-com:office:office" xmlns:r="http://schemas.openxmlformats.org/officeDocument/2006/relationships" xmlns:m="http://schemas.openxmlformats.org/officeDocument/2006/math" xmlns:v="urn:schemas-microsoft-com:vml" xmlns:wp14="http://schemas.microsoft.com/office/word/2010/wordprocessingDrawing" xmlns:wp="http://schemas.openxmlformats.org/drawingml/2006/wordprocessingDrawing" xmlns:w10="urn:schemas-microsoft-com:office:word" xmlns:w="http://schemas.openxmlformats.org/wordprocessingml/2006/main" xmlns:w14="http://schemas.microsoft.com/office/word/2010/wordml" xmlns:wpg="http://schemas.microsoft.com/office/word/2010/wordprocessingGroup" xmlns:wpi="http://schemas.microsoft.com/office/word/2010/wordprocessingInk" xmlns:wne="http://schemas.microsoft.com/office/word/2006/wordml" xmlns:wps="http://schemas.microsoft.com/office/word/2010/wordprocessingShape" mc:Ignorable="w14 wp14">
+  <w:endnote w:type="separator" w:id="-1">
+    <w:p>
+      <w:pPr>
+        <w:spacing w:after="0" w:line="240" w:lineRule="auto"/>
+      </w:pPr>
+      <w:r>
+        <w:separator/>
+      </w:r>
+    </w:p>
+  </w:endnote>
+  <w:endnote w:type="continuationSeparator" w:id="0">
+    <w:p>
+      <w:pPr>
+        <w:spacing w:after="0" w:line="240" w:lineRule="auto"/>
+      </w:pPr>
+      <w:r>
+        <w:continuationSeparator/>
+      </w:r>
+    </w:p>
+  </w:endnote>
+</w:endnotes>
+</file>
+
+<file path=word/footer1.xml><?xml version="1.0" encoding="utf-8"?>
+<w:ftr xmlns:wpc="http://schemas.microsoft.com/office/word/2010/wordprocessingCanvas" xmlns:mc="http://schemas.openxmlformats.org/markup-compatibility/2006" xmlns:o="urn:schemas-microsoft-com:office:office" xmlns:r="http://schemas.openxmlformats.org/officeDocument/2006/relationships" xmlns:m="http://schemas.openxmlformats.org/officeDocument/2006/math" xmlns:v="urn:schemas-microsoft-com:vml" xmlns:wp14="http://schemas.microsoft.com/office/word/2010/wordprocessingDrawing" xmlns:wp="http://schemas.openxmlformats.org/drawingml/2006/wordprocessingDrawing" xmlns:w10="urn:schemas-microsoft-com:office:word" xmlns:w="http://schemas.openxmlformats.org/wordprocessingml/2006/main" xmlns:w14="http://schemas.microsoft.com/office/word/2010/wordml" xmlns:wpg="http://schemas.microsoft.com/office/word/2010/wordprocessingGroup" xmlns:wpi="http://schemas.microsoft.com/office/word/2010/wordprocessingInk" xmlns:wne="http://schemas.microsoft.com/office/word/2006/wordml" xmlns:wps="http://schemas.microsoft.com/office/word/2010/wordprocessingShape" mc:Ignorable="w14 wp14">
+  <w:sdt>
+    <w:sdtPr>
+      <w:id w:val="-1351330054"/>
+      <w:docPartObj>
+        <w:docPartGallery w:val="Page Numbers (Bottom of Page)"/>
+        <w:docPartUnique/>
+      </w:docPartObj>
+    </w:sdtPr>
+    <w:sdtEndPr>
+      <w:rPr>
+        <w:noProof/>
+      </w:rPr>
+    </w:sdtEndPr>
+    <w:sdtContent>
+      <w:p>
+        <w:pPr>
+          <w:pStyle w:val="Footer"/>
+          <w:jc w:val="right"/>
+        </w:pPr>
+        <w:r>
+          <w:fldChar w:fldCharType="begin"/>
+        </w:r>
+        <w:r>
+          <w:instrText xml:space="preserve"> PAGE   \* MERGEFORMAT </w:instrText>
+        </w:r>
+        <w:r>
+          <w:fldChar w:fldCharType="separate"/>
+        </w:r>
+        <w:r>
+          <w:rPr>
+            <w:noProof/>
+          </w:rPr>
+          <w:t>1</w:t>
+        </w:r>
+        <w:r>
+          <w:rPr>
+            <w:noProof/>
+          </w:rPr>
+          <w:fldChar w:fldCharType="end"/>
+        </w:r>
+      </w:p>
+    </w:sdtContent>
+  </w:sdt>
+  <w:p>
+    <w:pPr>
+      <w:pStyle w:val="Footer"/>
+    </w:pPr>
+  </w:p>
+</w:ftr>
+</file>
+
+<file path=word/footnotes.xml><?xml version="1.0" encoding="utf-8"?>
+<w:footnotes xmlns:wpc="http://schemas.microsoft.com/office/word/2010/wordprocessingCanvas" xmlns:mc="http://schemas.openxmlformats.org/markup-compatibility/2006" xmlns:o="urn:schemas-microsoft-com:office:office" xmlns:r="http://schemas.openxmlformats.org/officeDocument/2006/relationships" xmlns:m="http://schemas.openxmlformats.org/officeDocument/2006/math" xmlns:v="urn:schemas-microsoft-com:vml" xmlns:wp14="http://schemas.microsoft.com/office/word/2010/wordprocessingDrawing" xmlns:wp="http://schemas.openxmlformats.org/drawingml/2006/wordprocessingDrawing" xmlns:w10="urn:schemas-microsoft-com:office:word" xmlns:w="http://schemas.openxmlformats.org/wordprocessingml/2006/main" xmlns:w14="http://schemas.microsoft.com/office/word/2010/wordml" xmlns:wpg="http://schemas.microsoft.com/office/word/2010/wordprocessingGroup" xmlns:wpi="http://schemas.microsoft.com/office/word/2010/wordprocessingInk" xmlns:wne="http://schemas.microsoft.com/office/word/2006/wordml" xmlns:wps="http://schemas.microsoft.com/office/word/2010/wordprocessingShape" mc:Ignorable="w14 wp14">
+  <w:footnote w:type="separator" w:id="-1">
+    <w:p>
+      <w:pPr>
+        <w:spacing w:after="0" w:line="240" w:lineRule="auto"/>
+      </w:pPr>
+      <w:r>
+        <w:separator/>
+      </w:r>
+    </w:p>
+  </w:footnote>
+  <w:footnote w:type="continuationSeparator" w:id="0">
+    <w:p>
+      <w:pPr>
+        <w:spacing w:after="0" w:line="240" w:lineRule="auto"/>
+      </w:pPr>
+      <w:r>
+        <w:continuationSeparator/>
+      </w:r>
+    </w:p>
+  </w:footnote>
+</w:footnotes>
+</file>
+
+<file path=word/header1.xml><?xml version="1.0" encoding="utf-8"?>
+<w:hdr xmlns:wpc="http://schemas.microsoft.com/office/word/2010/wordprocessingCanvas" xmlns:mc="http://schemas.openxmlformats.org/markup-compatibility/2006" xmlns:o="urn:schemas-microsoft-com:office:office" xmlns:r="http://schemas.openxmlformats.org/officeDocument/2006/relationships" xmlns:m="http://schemas.openxmlformats.org/officeDocument/2006/math" xmlns:v="urn:schemas-microsoft-com:vml" xmlns:wp14="http://schemas.microsoft.com/office/word/2010/wordprocessingDrawing" xmlns:wp="http://schemas.openxmlformats.org/drawingml/2006/wordprocessingDrawing" xmlns:w10="urn:schemas-microsoft-com:office:word" xmlns:w="http://schemas.openxmlformats.org/wordprocessingml/2006/main" xmlns:w14="http://schemas.microsoft.com/office/word/2010/wordml" xmlns:wpg="http://schemas.microsoft.com/office/word/2010/wordprocessingGroup" xmlns:wpi="http://schemas.microsoft.com/office/word/2010/wordprocessingInk" xmlns:wne="http://schemas.microsoft.com/office/word/2006/wordml" xmlns:wps="http://schemas.microsoft.com/office/word/2010/wordprocessingShape" mc:Ignorable="w14 wp14">
+  <w:p>
+    <w:pPr>
+      <w:pStyle w:val="Header"/>
+    </w:pPr>
+    <w:r>
+      <w:t>Tomas Sheiles-Hutton</w:t>
+    </w:r>
+    <w:r>
+      <w:ptab w:relativeTo="margin" w:alignment="center" w:leader="none"/>
+    </w:r>
+    <w:r>
+      <w:t>s5132012</w:t>
+    </w:r>
+    <w:r>
+      <w:ptab w:relativeTo="margin" w:alignment="right" w:leader="none"/>
+    </w:r>
+    <w:r>
+      <w:t>2802ICT INT</w:t>
+    </w:r>
+  </w:p>
+</w:hdr>
 </file>
 
 <file path=word/numbering.xml><?xml version="1.0" encoding="utf-8"?>
@@ -1213,6 +1673,103 @@
       </w:tblBorders>
     </w:tblPr>
   </w:style>
+  <w:style w:type="paragraph" w:styleId="NoSpacing">
+    <w:name w:val="No Spacing"/>
+    <w:link w:val="NoSpacingChar"/>
+    <w:uiPriority w:val="1"/>
+    <w:qFormat/>
+    <w:rsid w:val="00654C11"/>
+    <w:pPr>
+      <w:spacing w:after="0" w:line="240" w:lineRule="auto"/>
+    </w:pPr>
+    <w:rPr>
+      <w:lang w:val="en-US"/>
+    </w:rPr>
+  </w:style>
+  <w:style w:type="character" w:customStyle="1" w:styleId="NoSpacingChar">
+    <w:name w:val="No Spacing Char"/>
+    <w:basedOn w:val="DefaultParagraphFont"/>
+    <w:link w:val="NoSpacing"/>
+    <w:uiPriority w:val="1"/>
+    <w:rsid w:val="00654C11"/>
+    <w:rPr>
+      <w:lang w:val="en-US"/>
+    </w:rPr>
+  </w:style>
+  <w:style w:type="paragraph" w:styleId="BalloonText">
+    <w:name w:val="Balloon Text"/>
+    <w:basedOn w:val="Normal"/>
+    <w:link w:val="BalloonTextChar"/>
+    <w:uiPriority w:val="99"/>
+    <w:semiHidden/>
+    <w:unhideWhenUsed/>
+    <w:rsid w:val="00654C11"/>
+    <w:pPr>
+      <w:spacing w:after="0" w:line="240" w:lineRule="auto"/>
+    </w:pPr>
+    <w:rPr>
+      <w:rFonts w:ascii="Tahoma" w:hAnsi="Tahoma" w:cs="Tahoma"/>
+      <w:sz w:val="16"/>
+      <w:szCs w:val="16"/>
+    </w:rPr>
+  </w:style>
+  <w:style w:type="character" w:customStyle="1" w:styleId="BalloonTextChar">
+    <w:name w:val="Balloon Text Char"/>
+    <w:basedOn w:val="DefaultParagraphFont"/>
+    <w:link w:val="BalloonText"/>
+    <w:uiPriority w:val="99"/>
+    <w:semiHidden/>
+    <w:rsid w:val="00654C11"/>
+    <w:rPr>
+      <w:rFonts w:ascii="Tahoma" w:hAnsi="Tahoma" w:cs="Tahoma"/>
+      <w:sz w:val="16"/>
+      <w:szCs w:val="16"/>
+    </w:rPr>
+  </w:style>
+  <w:style w:type="paragraph" w:styleId="Header">
+    <w:name w:val="header"/>
+    <w:basedOn w:val="Normal"/>
+    <w:link w:val="HeaderChar"/>
+    <w:uiPriority w:val="99"/>
+    <w:unhideWhenUsed/>
+    <w:rsid w:val="0085095F"/>
+    <w:pPr>
+      <w:tabs>
+        <w:tab w:val="center" w:pos="4513"/>
+        <w:tab w:val="right" w:pos="9026"/>
+      </w:tabs>
+      <w:spacing w:after="0" w:line="240" w:lineRule="auto"/>
+    </w:pPr>
+  </w:style>
+  <w:style w:type="character" w:customStyle="1" w:styleId="HeaderChar">
+    <w:name w:val="Header Char"/>
+    <w:basedOn w:val="DefaultParagraphFont"/>
+    <w:link w:val="Header"/>
+    <w:uiPriority w:val="99"/>
+    <w:rsid w:val="0085095F"/>
+  </w:style>
+  <w:style w:type="paragraph" w:styleId="Footer">
+    <w:name w:val="footer"/>
+    <w:basedOn w:val="Normal"/>
+    <w:link w:val="FooterChar"/>
+    <w:uiPriority w:val="99"/>
+    <w:unhideWhenUsed/>
+    <w:rsid w:val="0085095F"/>
+    <w:pPr>
+      <w:tabs>
+        <w:tab w:val="center" w:pos="4513"/>
+        <w:tab w:val="right" w:pos="9026"/>
+      </w:tabs>
+      <w:spacing w:after="0" w:line="240" w:lineRule="auto"/>
+    </w:pPr>
+  </w:style>
+  <w:style w:type="character" w:customStyle="1" w:styleId="FooterChar">
+    <w:name w:val="Footer Char"/>
+    <w:basedOn w:val="DefaultParagraphFont"/>
+    <w:link w:val="Footer"/>
+    <w:uiPriority w:val="99"/>
+    <w:rsid w:val="0085095F"/>
+  </w:style>
 </w:styles>
 </file>
 
@@ -1433,7 +1990,752 @@
       </w:tblBorders>
     </w:tblPr>
   </w:style>
+  <w:style w:type="paragraph" w:styleId="NoSpacing">
+    <w:name w:val="No Spacing"/>
+    <w:link w:val="NoSpacingChar"/>
+    <w:uiPriority w:val="1"/>
+    <w:qFormat/>
+    <w:rsid w:val="00654C11"/>
+    <w:pPr>
+      <w:spacing w:after="0" w:line="240" w:lineRule="auto"/>
+    </w:pPr>
+    <w:rPr>
+      <w:lang w:val="en-US"/>
+    </w:rPr>
+  </w:style>
+  <w:style w:type="character" w:customStyle="1" w:styleId="NoSpacingChar">
+    <w:name w:val="No Spacing Char"/>
+    <w:basedOn w:val="DefaultParagraphFont"/>
+    <w:link w:val="NoSpacing"/>
+    <w:uiPriority w:val="1"/>
+    <w:rsid w:val="00654C11"/>
+    <w:rPr>
+      <w:lang w:val="en-US"/>
+    </w:rPr>
+  </w:style>
+  <w:style w:type="paragraph" w:styleId="BalloonText">
+    <w:name w:val="Balloon Text"/>
+    <w:basedOn w:val="Normal"/>
+    <w:link w:val="BalloonTextChar"/>
+    <w:uiPriority w:val="99"/>
+    <w:semiHidden/>
+    <w:unhideWhenUsed/>
+    <w:rsid w:val="00654C11"/>
+    <w:pPr>
+      <w:spacing w:after="0" w:line="240" w:lineRule="auto"/>
+    </w:pPr>
+    <w:rPr>
+      <w:rFonts w:ascii="Tahoma" w:hAnsi="Tahoma" w:cs="Tahoma"/>
+      <w:sz w:val="16"/>
+      <w:szCs w:val="16"/>
+    </w:rPr>
+  </w:style>
+  <w:style w:type="character" w:customStyle="1" w:styleId="BalloonTextChar">
+    <w:name w:val="Balloon Text Char"/>
+    <w:basedOn w:val="DefaultParagraphFont"/>
+    <w:link w:val="BalloonText"/>
+    <w:uiPriority w:val="99"/>
+    <w:semiHidden/>
+    <w:rsid w:val="00654C11"/>
+    <w:rPr>
+      <w:rFonts w:ascii="Tahoma" w:hAnsi="Tahoma" w:cs="Tahoma"/>
+      <w:sz w:val="16"/>
+      <w:szCs w:val="16"/>
+    </w:rPr>
+  </w:style>
+  <w:style w:type="paragraph" w:styleId="Header">
+    <w:name w:val="header"/>
+    <w:basedOn w:val="Normal"/>
+    <w:link w:val="HeaderChar"/>
+    <w:uiPriority w:val="99"/>
+    <w:unhideWhenUsed/>
+    <w:rsid w:val="0085095F"/>
+    <w:pPr>
+      <w:tabs>
+        <w:tab w:val="center" w:pos="4513"/>
+        <w:tab w:val="right" w:pos="9026"/>
+      </w:tabs>
+      <w:spacing w:after="0" w:line="240" w:lineRule="auto"/>
+    </w:pPr>
+  </w:style>
+  <w:style w:type="character" w:customStyle="1" w:styleId="HeaderChar">
+    <w:name w:val="Header Char"/>
+    <w:basedOn w:val="DefaultParagraphFont"/>
+    <w:link w:val="Header"/>
+    <w:uiPriority w:val="99"/>
+    <w:rsid w:val="0085095F"/>
+  </w:style>
+  <w:style w:type="paragraph" w:styleId="Footer">
+    <w:name w:val="footer"/>
+    <w:basedOn w:val="Normal"/>
+    <w:link w:val="FooterChar"/>
+    <w:uiPriority w:val="99"/>
+    <w:unhideWhenUsed/>
+    <w:rsid w:val="0085095F"/>
+    <w:pPr>
+      <w:tabs>
+        <w:tab w:val="center" w:pos="4513"/>
+        <w:tab w:val="right" w:pos="9026"/>
+      </w:tabs>
+      <w:spacing w:after="0" w:line="240" w:lineRule="auto"/>
+    </w:pPr>
+  </w:style>
+  <w:style w:type="character" w:customStyle="1" w:styleId="FooterChar">
+    <w:name w:val="Footer Char"/>
+    <w:basedOn w:val="DefaultParagraphFont"/>
+    <w:link w:val="Footer"/>
+    <w:uiPriority w:val="99"/>
+    <w:rsid w:val="0085095F"/>
+  </w:style>
 </w:styles>
+</file>
+
+<file path=word/glossary/document.xml><?xml version="1.0" encoding="utf-8"?>
+<w:glossaryDocument xmlns:wpc="http://schemas.microsoft.com/office/word/2010/wordprocessingCanvas" xmlns:mc="http://schemas.openxmlformats.org/markup-compatibility/2006" xmlns:o="urn:schemas-microsoft-com:office:office" xmlns:r="http://schemas.openxmlformats.org/officeDocument/2006/relationships" xmlns:m="http://schemas.openxmlformats.org/officeDocument/2006/math" xmlns:v="urn:schemas-microsoft-com:vml" xmlns:wp14="http://schemas.microsoft.com/office/word/2010/wordprocessingDrawing" xmlns:wp="http://schemas.openxmlformats.org/drawingml/2006/wordprocessingDrawing" xmlns:w10="urn:schemas-microsoft-com:office:word" xmlns:w="http://schemas.openxmlformats.org/wordprocessingml/2006/main" xmlns:w14="http://schemas.microsoft.com/office/word/2010/wordml" xmlns:wpg="http://schemas.microsoft.com/office/word/2010/wordprocessingGroup" xmlns:wpi="http://schemas.microsoft.com/office/word/2010/wordprocessingInk" xmlns:wne="http://schemas.microsoft.com/office/word/2006/wordml" xmlns:wps="http://schemas.microsoft.com/office/word/2010/wordprocessingShape" mc:Ignorable="w14 wp14">
+  <w:docParts>
+    <w:docPart>
+      <w:docPartPr>
+        <w:name w:val="B3C52B849B0A4D6FAFC29202951BED1C"/>
+        <w:category>
+          <w:name w:val="General"/>
+          <w:gallery w:val="placeholder"/>
+        </w:category>
+        <w:types>
+          <w:type w:val="bbPlcHdr"/>
+        </w:types>
+        <w:behaviors>
+          <w:behavior w:val="content"/>
+        </w:behaviors>
+        <w:guid w:val="{CE6C6D90-E6CE-4A58-8AF8-981059146953}"/>
+      </w:docPartPr>
+      <w:docPartBody>
+        <w:p>
+          <w:pPr>
+            <w:pStyle w:val="B3C52B849B0A4D6FAFC29202951BED1C"/>
+          </w:pPr>
+          <w:r>
+            <w:rPr>
+              <w:rFonts w:asciiTheme="majorHAnsi" w:eastAsiaTheme="majorEastAsia" w:hAnsiTheme="majorHAnsi" w:cstheme="majorBidi"/>
+              <w:caps/>
+            </w:rPr>
+            <w:t>[Type the company name]</w:t>
+          </w:r>
+        </w:p>
+      </w:docPartBody>
+    </w:docPart>
+    <w:docPart>
+      <w:docPartPr>
+        <w:name w:val="D0487484DE5546D998342D0497D96E4E"/>
+        <w:category>
+          <w:name w:val="General"/>
+          <w:gallery w:val="placeholder"/>
+        </w:category>
+        <w:types>
+          <w:type w:val="bbPlcHdr"/>
+        </w:types>
+        <w:behaviors>
+          <w:behavior w:val="content"/>
+        </w:behaviors>
+        <w:guid w:val="{68E4B271-0145-457A-BE69-983D6FCFE130}"/>
+      </w:docPartPr>
+      <w:docPartBody>
+        <w:p>
+          <w:pPr>
+            <w:pStyle w:val="D0487484DE5546D998342D0497D96E4E"/>
+          </w:pPr>
+          <w:r>
+            <w:rPr>
+              <w:rFonts w:asciiTheme="majorHAnsi" w:eastAsiaTheme="majorEastAsia" w:hAnsiTheme="majorHAnsi" w:cstheme="majorBidi"/>
+              <w:sz w:val="80"/>
+              <w:szCs w:val="80"/>
+            </w:rPr>
+            <w:t>[Type the document title]</w:t>
+          </w:r>
+        </w:p>
+      </w:docPartBody>
+    </w:docPart>
+    <w:docPart>
+      <w:docPartPr>
+        <w:name w:val="C3A2CF2B0443413E991A38C482A67528"/>
+        <w:category>
+          <w:name w:val="General"/>
+          <w:gallery w:val="placeholder"/>
+        </w:category>
+        <w:types>
+          <w:type w:val="bbPlcHdr"/>
+        </w:types>
+        <w:behaviors>
+          <w:behavior w:val="content"/>
+        </w:behaviors>
+        <w:guid w:val="{23C5940E-87CD-4874-B5D9-557F4D0B083F}"/>
+      </w:docPartPr>
+      <w:docPartBody>
+        <w:p>
+          <w:pPr>
+            <w:pStyle w:val="C3A2CF2B0443413E991A38C482A67528"/>
+          </w:pPr>
+          <w:r>
+            <w:rPr>
+              <w:b/>
+              <w:bCs/>
+            </w:rPr>
+            <w:t>[Type the author name]</w:t>
+          </w:r>
+        </w:p>
+      </w:docPartBody>
+    </w:docPart>
+  </w:docParts>
+</w:glossaryDocument>
+</file>
+
+<file path=word/glossary/fontTable.xml><?xml version="1.0" encoding="utf-8"?>
+<w:fonts xmlns:mc="http://schemas.openxmlformats.org/markup-compatibility/2006" xmlns:r="http://schemas.openxmlformats.org/officeDocument/2006/relationships" xmlns:w="http://schemas.openxmlformats.org/wordprocessingml/2006/main" xmlns:w14="http://schemas.microsoft.com/office/word/2010/wordml" mc:Ignorable="w14">
+  <w:font w:name="Symbol">
+    <w:panose1 w:val="05050102010706020507"/>
+    <w:charset w:val="02"/>
+    <w:family w:val="roman"/>
+    <w:pitch w:val="variable"/>
+    <w:sig w:usb0="00000000" w:usb1="10000000" w:usb2="00000000" w:usb3="00000000" w:csb0="80000000" w:csb1="00000000"/>
+  </w:font>
+  <w:font w:name="MS Mincho">
+    <w:altName w:val="ＭＳ 明朝"/>
+    <w:panose1 w:val="02020609040205080304"/>
+    <w:charset w:val="80"/>
+    <w:family w:val="modern"/>
+    <w:pitch w:val="fixed"/>
+    <w:sig w:usb0="E00002FF" w:usb1="6AC7FDFB" w:usb2="08000012" w:usb3="00000000" w:csb0="0002009F" w:csb1="00000000"/>
+  </w:font>
+  <w:font w:name="Times New Roman">
+    <w:panose1 w:val="02020603050405020304"/>
+    <w:charset w:val="00"/>
+    <w:family w:val="roman"/>
+    <w:pitch w:val="variable"/>
+    <w:sig w:usb0="E0002EFF" w:usb1="C000785B" w:usb2="00000009" w:usb3="00000000" w:csb0="000001FF" w:csb1="00000000"/>
+  </w:font>
+  <w:font w:name="Courier New">
+    <w:panose1 w:val="02070309020205020404"/>
+    <w:charset w:val="00"/>
+    <w:family w:val="modern"/>
+    <w:pitch w:val="fixed"/>
+    <w:sig w:usb0="E0002EFF" w:usb1="C0007843" w:usb2="00000009" w:usb3="00000000" w:csb0="000001FF" w:csb1="00000000"/>
+  </w:font>
+  <w:font w:name="Wingdings">
+    <w:panose1 w:val="05000000000000000000"/>
+    <w:charset w:val="02"/>
+    <w:family w:val="auto"/>
+    <w:pitch w:val="variable"/>
+    <w:sig w:usb0="00000000" w:usb1="10000000" w:usb2="00000000" w:usb3="00000000" w:csb0="80000000" w:csb1="00000000"/>
+  </w:font>
+  <w:font w:name="Calibri">
+    <w:panose1 w:val="020F0502020204030204"/>
+    <w:charset w:val="00"/>
+    <w:family w:val="swiss"/>
+    <w:pitch w:val="variable"/>
+    <w:sig w:usb0="E0002AFF" w:usb1="C000247B" w:usb2="00000009" w:usb3="00000000" w:csb0="000001FF" w:csb1="00000000"/>
+  </w:font>
+  <w:font w:name="Tahoma">
+    <w:panose1 w:val="020B0604030504040204"/>
+    <w:charset w:val="00"/>
+    <w:family w:val="swiss"/>
+    <w:pitch w:val="variable"/>
+    <w:sig w:usb0="E1002EFF" w:usb1="C000605B" w:usb2="00000029" w:usb3="00000000" w:csb0="000101FF" w:csb1="00000000"/>
+  </w:font>
+  <w:font w:name="Cambria">
+    <w:panose1 w:val="02040503050406030204"/>
+    <w:charset w:val="00"/>
+    <w:family w:val="roman"/>
+    <w:pitch w:val="variable"/>
+    <w:sig w:usb0="E00006FF" w:usb1="420024FF" w:usb2="02000000" w:usb3="00000000" w:csb0="0000019F" w:csb1="00000000"/>
+  </w:font>
+  <w:font w:name="MS Gothic">
+    <w:altName w:val="ＭＳ ゴシック"/>
+    <w:panose1 w:val="020B0609070205080204"/>
+    <w:charset w:val="80"/>
+    <w:family w:val="modern"/>
+    <w:pitch w:val="fixed"/>
+    <w:sig w:usb0="E00002FF" w:usb1="6AC7FDFB" w:usb2="08000012" w:usb3="00000000" w:csb0="0002009F" w:csb1="00000000"/>
+  </w:font>
+</w:fonts>
+</file>
+
+<file path=word/glossary/settings.xml><?xml version="1.0" encoding="utf-8"?>
+<w:settings xmlns:mc="http://schemas.openxmlformats.org/markup-compatibility/2006" xmlns:o="urn:schemas-microsoft-com:office:office" xmlns:r="http://schemas.openxmlformats.org/officeDocument/2006/relationships" xmlns:m="http://schemas.openxmlformats.org/officeDocument/2006/math" xmlns:v="urn:schemas-microsoft-com:vml" xmlns:w10="urn:schemas-microsoft-com:office:word" xmlns:w="http://schemas.openxmlformats.org/wordprocessingml/2006/main" xmlns:w14="http://schemas.microsoft.com/office/word/2010/wordml" xmlns:sl="http://schemas.openxmlformats.org/schemaLibrary/2006/main" mc:Ignorable="w14">
+  <w:view w:val="normal"/>
+  <w:defaultTabStop w:val="720"/>
+  <w:characterSpacingControl w:val="doNotCompress"/>
+  <w:compat>
+    <w:useFELayout/>
+    <w:compatSetting w:name="compatibilityMode" w:uri="http://schemas.microsoft.com/office/word" w:val="14"/>
+    <w:compatSetting w:name="overrideTableStyleFontSizeAndJustification" w:uri="http://schemas.microsoft.com/office/word" w:val="1"/>
+    <w:compatSetting w:name="enableOpenTypeFeatures" w:uri="http://schemas.microsoft.com/office/word" w:val="1"/>
+    <w:compatSetting w:name="doNotFlipMirrorIndents" w:uri="http://schemas.microsoft.com/office/word" w:val="1"/>
+  </w:compat>
+  <w:rsids>
+    <w:rsidRoot w:val="0012786E"/>
+    <w:rsid w:val="0012786E"/>
+    <w:rsid w:val="00A66048"/>
+  </w:rsids>
+  <m:mathPr>
+    <m:mathFont m:val="Cambria Math"/>
+    <m:brkBin m:val="before"/>
+    <m:brkBinSub m:val="--"/>
+    <m:smallFrac m:val="0"/>
+    <m:dispDef/>
+    <m:lMargin m:val="0"/>
+    <m:rMargin m:val="0"/>
+    <m:defJc m:val="centerGroup"/>
+    <m:wrapIndent m:val="1440"/>
+    <m:intLim m:val="subSup"/>
+    <m:naryLim m:val="undOvr"/>
+  </m:mathPr>
+  <w:themeFontLang w:val="en-AU" w:eastAsia="ja-JP"/>
+  <w:clrSchemeMapping w:bg1="light1" w:t1="dark1" w:bg2="light2" w:t2="dark2" w:accent1="accent1" w:accent2="accent2" w:accent3="accent3" w:accent4="accent4" w:accent5="accent5" w:accent6="accent6" w:hyperlink="hyperlink" w:followedHyperlink="followedHyperlink"/>
+  <w:decimalSymbol w:val="."/>
+  <w:listSeparator w:val=","/>
+</w:settings>
+</file>
+
+<file path=word/glossary/styles.xml><?xml version="1.0" encoding="utf-8"?>
+<w:styles xmlns:mc="http://schemas.openxmlformats.org/markup-compatibility/2006" xmlns:r="http://schemas.openxmlformats.org/officeDocument/2006/relationships" xmlns:w="http://schemas.openxmlformats.org/wordprocessingml/2006/main" xmlns:w14="http://schemas.microsoft.com/office/word/2010/wordml" mc:Ignorable="w14">
+  <w:docDefaults>
+    <w:rPrDefault>
+      <w:rPr>
+        <w:rFonts w:asciiTheme="minorHAnsi" w:eastAsiaTheme="minorEastAsia" w:hAnsiTheme="minorHAnsi" w:cstheme="minorBidi"/>
+        <w:sz w:val="22"/>
+        <w:szCs w:val="22"/>
+        <w:lang w:val="en-AU" w:eastAsia="ja-JP" w:bidi="ar-SA"/>
+      </w:rPr>
+    </w:rPrDefault>
+    <w:pPrDefault>
+      <w:pPr>
+        <w:spacing w:after="200" w:line="276" w:lineRule="auto"/>
+      </w:pPr>
+    </w:pPrDefault>
+  </w:docDefaults>
+  <w:latentStyles w:defLockedState="0" w:defUIPriority="99" w:defSemiHidden="1" w:defUnhideWhenUsed="1" w:defQFormat="0" w:count="267">
+    <w:lsdException w:name="Normal" w:semiHidden="0" w:uiPriority="0" w:unhideWhenUsed="0" w:qFormat="1"/>
+    <w:lsdException w:name="heading 1" w:semiHidden="0" w:uiPriority="9" w:unhideWhenUsed="0" w:qFormat="1"/>
+    <w:lsdException w:name="heading 2" w:uiPriority="9" w:qFormat="1"/>
+    <w:lsdException w:name="heading 3" w:uiPriority="9" w:qFormat="1"/>
+    <w:lsdException w:name="heading 4" w:uiPriority="9" w:qFormat="1"/>
+    <w:lsdException w:name="heading 5" w:uiPriority="9" w:qFormat="1"/>
+    <w:lsdException w:name="heading 6" w:uiPriority="9" w:qFormat="1"/>
+    <w:lsdException w:name="heading 7" w:uiPriority="9" w:qFormat="1"/>
+    <w:lsdException w:name="heading 8" w:uiPriority="9" w:qFormat="1"/>
+    <w:lsdException w:name="heading 9" w:uiPriority="9" w:qFormat="1"/>
+    <w:lsdException w:name="toc 1" w:uiPriority="39"/>
+    <w:lsdException w:name="toc 2" w:uiPriority="39"/>
+    <w:lsdException w:name="toc 3" w:uiPriority="39"/>
+    <w:lsdException w:name="toc 4" w:uiPriority="39"/>
+    <w:lsdException w:name="toc 5" w:uiPriority="39"/>
+    <w:lsdException w:name="toc 6" w:uiPriority="39"/>
+    <w:lsdException w:name="toc 7" w:uiPriority="39"/>
+    <w:lsdException w:name="toc 8" w:uiPriority="39"/>
+    <w:lsdException w:name="toc 9" w:uiPriority="39"/>
+    <w:lsdException w:name="caption" w:uiPriority="35" w:qFormat="1"/>
+    <w:lsdException w:name="Title" w:semiHidden="0" w:uiPriority="10" w:unhideWhenUsed="0" w:qFormat="1"/>
+    <w:lsdException w:name="Default Paragraph Font" w:uiPriority="1"/>
+    <w:lsdException w:name="Subtitle" w:semiHidden="0" w:uiPriority="11" w:unhideWhenUsed="0" w:qFormat="1"/>
+    <w:lsdException w:name="Strong" w:semiHidden="0" w:uiPriority="22" w:unhideWhenUsed="0" w:qFormat="1"/>
+    <w:lsdException w:name="Emphasis" w:semiHidden="0" w:uiPriority="20" w:unhideWhenUsed="0" w:qFormat="1"/>
+    <w:lsdException w:name="Table Grid" w:semiHidden="0" w:uiPriority="59" w:unhideWhenUsed="0"/>
+    <w:lsdException w:name="Placeholder Text" w:unhideWhenUsed="0"/>
+    <w:lsdException w:name="No Spacing" w:semiHidden="0" w:uiPriority="1" w:unhideWhenUsed="0" w:qFormat="1"/>
+    <w:lsdException w:name="Light Shading" w:semiHidden="0" w:uiPriority="60" w:unhideWhenUsed="0"/>
+    <w:lsdException w:name="Light List" w:semiHidden="0" w:uiPriority="61" w:unhideWhenUsed="0"/>
+    <w:lsdException w:name="Light Grid" w:semiHidden="0" w:uiPriority="62" w:unhideWhenUsed="0"/>
+    <w:lsdException w:name="Medium Shading 1" w:semiHidden="0" w:uiPriority="63" w:unhideWhenUsed="0"/>
+    <w:lsdException w:name="Medium Shading 2" w:semiHidden="0" w:uiPriority="64" w:unhideWhenUsed="0"/>
+    <w:lsdException w:name="Medium List 1" w:semiHidden="0" w:uiPriority="65" w:unhideWhenUsed="0"/>
+    <w:lsdException w:name="Medium List 2" w:semiHidden="0" w:uiPriority="66" w:unhideWhenUsed="0"/>
+    <w:lsdException w:name="Medium Grid 1" w:semiHidden="0" w:uiPriority="67" w:unhideWhenUsed="0"/>
+    <w:lsdException w:name="Medium Grid 2" w:semiHidden="0" w:uiPriority="68" w:unhideWhenUsed="0"/>
+    <w:lsdException w:name="Medium Grid 3" w:semiHidden="0" w:uiPriority="69" w:unhideWhenUsed="0"/>
+    <w:lsdException w:name="Dark List" w:semiHidden="0" w:uiPriority="70" w:unhideWhenUsed="0"/>
+    <w:lsdException w:name="Colorful Shading" w:semiHidden="0" w:uiPriority="71" w:unhideWhenUsed="0"/>
+    <w:lsdException w:name="Colorful List" w:semiHidden="0" w:uiPriority="72" w:unhideWhenUsed="0"/>
+    <w:lsdException w:name="Colorful Grid" w:semiHidden="0" w:uiPriority="73" w:unhideWhenUsed="0"/>
+    <w:lsdException w:name="Light Shading Accent 1" w:semiHidden="0" w:uiPriority="60" w:unhideWhenUsed="0"/>
+    <w:lsdException w:name="Light List Accent 1" w:semiHidden="0" w:uiPriority="61" w:unhideWhenUsed="0"/>
+    <w:lsdException w:name="Light Grid Accent 1" w:semiHidden="0" w:uiPriority="62" w:unhideWhenUsed="0"/>
+    <w:lsdException w:name="Medium Shading 1 Accent 1" w:semiHidden="0" w:uiPriority="63" w:unhideWhenUsed="0"/>
+    <w:lsdException w:name="Medium Shading 2 Accent 1" w:semiHidden="0" w:uiPriority="64" w:unhideWhenUsed="0"/>
+    <w:lsdException w:name="Medium List 1 Accent 1" w:semiHidden="0" w:uiPriority="65" w:unhideWhenUsed="0"/>
+    <w:lsdException w:name="Revision" w:unhideWhenUsed="0"/>
+    <w:lsdException w:name="List Paragraph" w:semiHidden="0" w:uiPriority="34" w:unhideWhenUsed="0" w:qFormat="1"/>
+    <w:lsdException w:name="Quote" w:semiHidden="0" w:uiPriority="29" w:unhideWhenUsed="0" w:qFormat="1"/>
+    <w:lsdException w:name="Intense Quote" w:semiHidden="0" w:uiPriority="30" w:unhideWhenUsed="0" w:qFormat="1"/>
+    <w:lsdException w:name="Medium List 2 Accent 1" w:semiHidden="0" w:uiPriority="66" w:unhideWhenUsed="0"/>
+    <w:lsdException w:name="Medium Grid 1 Accent 1" w:semiHidden="0" w:uiPriority="67" w:unhideWhenUsed="0"/>
+    <w:lsdException w:name="Medium Grid 2 Accent 1" w:semiHidden="0" w:uiPriority="68" w:unhideWhenUsed="0"/>
+    <w:lsdException w:name="Medium Grid 3 Accent 1" w:semiHidden="0" w:uiPriority="69" w:unhideWhenUsed="0"/>
+    <w:lsdException w:name="Dark List Accent 1" w:semiHidden="0" w:uiPriority="70" w:unhideWhenUsed="0"/>
+    <w:lsdException w:name="Colorful Shading Accent 1" w:semiHidden="0" w:uiPriority="71" w:unhideWhenUsed="0"/>
+    <w:lsdException w:name="Colorful List Accent 1" w:semiHidden="0" w:uiPriority="72" w:unhideWhenUsed="0"/>
+    <w:lsdException w:name="Colorful Grid Accent 1" w:semiHidden="0" w:uiPriority="73" w:unhideWhenUsed="0"/>
+    <w:lsdException w:name="Light Shading Accent 2" w:semiHidden="0" w:uiPriority="60" w:unhideWhenUsed="0"/>
+    <w:lsdException w:name="Light List Accent 2" w:semiHidden="0" w:uiPriority="61" w:unhideWhenUsed="0"/>
+    <w:lsdException w:name="Light Grid Accent 2" w:semiHidden="0" w:uiPriority="62" w:unhideWhenUsed="0"/>
+    <w:lsdException w:name="Medium Shading 1 Accent 2" w:semiHidden="0" w:uiPriority="63" w:unhideWhenUsed="0"/>
+    <w:lsdException w:name="Medium Shading 2 Accent 2" w:semiHidden="0" w:uiPriority="64" w:unhideWhenUsed="0"/>
+    <w:lsdException w:name="Medium List 1 Accent 2" w:semiHidden="0" w:uiPriority="65" w:unhideWhenUsed="0"/>
+    <w:lsdException w:name="Medium List 2 Accent 2" w:semiHidden="0" w:uiPriority="66" w:unhideWhenUsed="0"/>
+    <w:lsdException w:name="Medium Grid 1 Accent 2" w:semiHidden="0" w:uiPriority="67" w:unhideWhenUsed="0"/>
+    <w:lsdException w:name="Medium Grid 2 Accent 2" w:semiHidden="0" w:uiPriority="68" w:unhideWhenUsed="0"/>
+    <w:lsdException w:name="Medium Grid 3 Accent 2" w:semiHidden="0" w:uiPriority="69" w:unhideWhenUsed="0"/>
+    <w:lsdException w:name="Dark List Accent 2" w:semiHidden="0" w:uiPriority="70" w:unhideWhenUsed="0"/>
+    <w:lsdException w:name="Colorful Shading Accent 2" w:semiHidden="0" w:uiPriority="71" w:unhideWhenUsed="0"/>
+    <w:lsdException w:name="Colorful List Accent 2" w:semiHidden="0" w:uiPriority="72" w:unhideWhenUsed="0"/>
+    <w:lsdException w:name="Colorful Grid Accent 2" w:semiHidden="0" w:uiPriority="73" w:unhideWhenUsed="0"/>
+    <w:lsdException w:name="Light Shading Accent 3" w:semiHidden="0" w:uiPriority="60" w:unhideWhenUsed="0"/>
+    <w:lsdException w:name="Light List Accent 3" w:semiHidden="0" w:uiPriority="61" w:unhideWhenUsed="0"/>
+    <w:lsdException w:name="Light Grid Accent 3" w:semiHidden="0" w:uiPriority="62" w:unhideWhenUsed="0"/>
+    <w:lsdException w:name="Medium Shading 1 Accent 3" w:semiHidden="0" w:uiPriority="63" w:unhideWhenUsed="0"/>
+    <w:lsdException w:name="Medium Shading 2 Accent 3" w:semiHidden="0" w:uiPriority="64" w:unhideWhenUsed="0"/>
+    <w:lsdException w:name="Medium List 1 Accent 3" w:semiHidden="0" w:uiPriority="65" w:unhideWhenUsed="0"/>
+    <w:lsdException w:name="Medium List 2 Accent 3" w:semiHidden="0" w:uiPriority="66" w:unhideWhenUsed="0"/>
+    <w:lsdException w:name="Medium Grid 1 Accent 3" w:semiHidden="0" w:uiPriority="67" w:unhideWhenUsed="0"/>
+    <w:lsdException w:name="Medium Grid 2 Accent 3" w:semiHidden="0" w:uiPriority="68" w:unhideWhenUsed="0"/>
+    <w:lsdException w:name="Medium Grid 3 Accent 3" w:semiHidden="0" w:uiPriority="69" w:unhideWhenUsed="0"/>
+    <w:lsdException w:name="Dark List Accent 3" w:semiHidden="0" w:uiPriority="70" w:unhideWhenUsed="0"/>
+    <w:lsdException w:name="Colorful Shading Accent 3" w:semiHidden="0" w:uiPriority="71" w:unhideWhenUsed="0"/>
+    <w:lsdException w:name="Colorful List Accent 3" w:semiHidden="0" w:uiPriority="72" w:unhideWhenUsed="0"/>
+    <w:lsdException w:name="Colorful Grid Accent 3" w:semiHidden="0" w:uiPriority="73" w:unhideWhenUsed="0"/>
+    <w:lsdException w:name="Light Shading Accent 4" w:semiHidden="0" w:uiPriority="60" w:unhideWhenUsed="0"/>
+    <w:lsdException w:name="Light List Accent 4" w:semiHidden="0" w:uiPriority="61" w:unhideWhenUsed="0"/>
+    <w:lsdException w:name="Light Grid Accent 4" w:semiHidden="0" w:uiPriority="62" w:unhideWhenUsed="0"/>
+    <w:lsdException w:name="Medium Shading 1 Accent 4" w:semiHidden="0" w:uiPriority="63" w:unhideWhenUsed="0"/>
+    <w:lsdException w:name="Medium Shading 2 Accent 4" w:semiHidden="0" w:uiPriority="64" w:unhideWhenUsed="0"/>
+    <w:lsdException w:name="Medium List 1 Accent 4" w:semiHidden="0" w:uiPriority="65" w:unhideWhenUsed="0"/>
+    <w:lsdException w:name="Medium List 2 Accent 4" w:semiHidden="0" w:uiPriority="66" w:unhideWhenUsed="0"/>
+    <w:lsdException w:name="Medium Grid 1 Accent 4" w:semiHidden="0" w:uiPriority="67" w:unhideWhenUsed="0"/>
+    <w:lsdException w:name="Medium Grid 2 Accent 4" w:semiHidden="0" w:uiPriority="68" w:unhideWhenUsed="0"/>
+    <w:lsdException w:name="Medium Grid 3 Accent 4" w:semiHidden="0" w:uiPriority="69" w:unhideWhenUsed="0"/>
+    <w:lsdException w:name="Dark List Accent 4" w:semiHidden="0" w:uiPriority="70" w:unhideWhenUsed="0"/>
+    <w:lsdException w:name="Colorful Shading Accent 4" w:semiHidden="0" w:uiPriority="71" w:unhideWhenUsed="0"/>
+    <w:lsdException w:name="Colorful List Accent 4" w:semiHidden="0" w:uiPriority="72" w:unhideWhenUsed="0"/>
+    <w:lsdException w:name="Colorful Grid Accent 4" w:semiHidden="0" w:uiPriority="73" w:unhideWhenUsed="0"/>
+    <w:lsdException w:name="Light Shading Accent 5" w:semiHidden="0" w:uiPriority="60" w:unhideWhenUsed="0"/>
+    <w:lsdException w:name="Light List Accent 5" w:semiHidden="0" w:uiPriority="61" w:unhideWhenUsed="0"/>
+    <w:lsdException w:name="Light Grid Accent 5" w:semiHidden="0" w:uiPriority="62" w:unhideWhenUsed="0"/>
+    <w:lsdException w:name="Medium Shading 1 Accent 5" w:semiHidden="0" w:uiPriority="63" w:unhideWhenUsed="0"/>
+    <w:lsdException w:name="Medium Shading 2 Accent 5" w:semiHidden="0" w:uiPriority="64" w:unhideWhenUsed="0"/>
+    <w:lsdException w:name="Medium List 1 Accent 5" w:semiHidden="0" w:uiPriority="65" w:unhideWhenUsed="0"/>
+    <w:lsdException w:name="Medium List 2 Accent 5" w:semiHidden="0" w:uiPriority="66" w:unhideWhenUsed="0"/>
+    <w:lsdException w:name="Medium Grid 1 Accent 5" w:semiHidden="0" w:uiPriority="67" w:unhideWhenUsed="0"/>
+    <w:lsdException w:name="Medium Grid 2 Accent 5" w:semiHidden="0" w:uiPriority="68" w:unhideWhenUsed="0"/>
+    <w:lsdException w:name="Medium Grid 3 Accent 5" w:semiHidden="0" w:uiPriority="69" w:unhideWhenUsed="0"/>
+    <w:lsdException w:name="Dark List Accent 5" w:semiHidden="0" w:uiPriority="70" w:unhideWhenUsed="0"/>
+    <w:lsdException w:name="Colorful Shading Accent 5" w:semiHidden="0" w:uiPriority="71" w:unhideWhenUsed="0"/>
+    <w:lsdException w:name="Colorful List Accent 5" w:semiHidden="0" w:uiPriority="72" w:unhideWhenUsed="0"/>
+    <w:lsdException w:name="Colorful Grid Accent 5" w:semiHidden="0" w:uiPriority="73" w:unhideWhenUsed="0"/>
+    <w:lsdException w:name="Light Shading Accent 6" w:semiHidden="0" w:uiPriority="60" w:unhideWhenUsed="0"/>
+    <w:lsdException w:name="Light List Accent 6" w:semiHidden="0" w:uiPriority="61" w:unhideWhenUsed="0"/>
+    <w:lsdException w:name="Light Grid Accent 6" w:semiHidden="0" w:uiPriority="62" w:unhideWhenUsed="0"/>
+    <w:lsdException w:name="Medium Shading 1 Accent 6" w:semiHidden="0" w:uiPriority="63" w:unhideWhenUsed="0"/>
+    <w:lsdException w:name="Medium Shading 2 Accent 6" w:semiHidden="0" w:uiPriority="64" w:unhideWhenUsed="0"/>
+    <w:lsdException w:name="Medium List 1 Accent 6" w:semiHidden="0" w:uiPriority="65" w:unhideWhenUsed="0"/>
+    <w:lsdException w:name="Medium List 2 Accent 6" w:semiHidden="0" w:uiPriority="66" w:unhideWhenUsed="0"/>
+    <w:lsdException w:name="Medium Grid 1 Accent 6" w:semiHidden="0" w:uiPriority="67" w:unhideWhenUsed="0"/>
+    <w:lsdException w:name="Medium Grid 2 Accent 6" w:semiHidden="0" w:uiPriority="68" w:unhideWhenUsed="0"/>
+    <w:lsdException w:name="Medium Grid 3 Accent 6" w:semiHidden="0" w:uiPriority="69" w:unhideWhenUsed="0"/>
+    <w:lsdException w:name="Dark List Accent 6" w:semiHidden="0" w:uiPriority="70" w:unhideWhenUsed="0"/>
+    <w:lsdException w:name="Colorful Shading Accent 6" w:semiHidden="0" w:uiPriority="71" w:unhideWhenUsed="0"/>
+    <w:lsdException w:name="Colorful List Accent 6" w:semiHidden="0" w:uiPriority="72" w:unhideWhenUsed="0"/>
+    <w:lsdException w:name="Colorful Grid Accent 6" w:semiHidden="0" w:uiPriority="73" w:unhideWhenUsed="0"/>
+    <w:lsdException w:name="Subtle Emphasis" w:semiHidden="0" w:uiPriority="19" w:unhideWhenUsed="0" w:qFormat="1"/>
+    <w:lsdException w:name="Intense Emphasis" w:semiHidden="0" w:uiPriority="21" w:unhideWhenUsed="0" w:qFormat="1"/>
+    <w:lsdException w:name="Subtle Reference" w:semiHidden="0" w:uiPriority="31" w:unhideWhenUsed="0" w:qFormat="1"/>
+    <w:lsdException w:name="Intense Reference" w:semiHidden="0" w:uiPriority="32" w:unhideWhenUsed="0" w:qFormat="1"/>
+    <w:lsdException w:name="Book Title" w:semiHidden="0" w:uiPriority="33" w:unhideWhenUsed="0" w:qFormat="1"/>
+    <w:lsdException w:name="Bibliography" w:uiPriority="37"/>
+    <w:lsdException w:name="TOC Heading" w:uiPriority="39" w:qFormat="1"/>
+  </w:latentStyles>
+  <w:style w:type="paragraph" w:default="1" w:styleId="Normal">
+    <w:name w:val="Normal"/>
+    <w:qFormat/>
+  </w:style>
+  <w:style w:type="character" w:default="1" w:styleId="DefaultParagraphFont">
+    <w:name w:val="Default Paragraph Font"/>
+    <w:uiPriority w:val="1"/>
+    <w:semiHidden/>
+    <w:unhideWhenUsed/>
+  </w:style>
+  <w:style w:type="table" w:default="1" w:styleId="TableNormal">
+    <w:name w:val="Normal Table"/>
+    <w:uiPriority w:val="99"/>
+    <w:semiHidden/>
+    <w:unhideWhenUsed/>
+    <w:tblPr>
+      <w:tblInd w:w="0" w:type="dxa"/>
+      <w:tblCellMar>
+        <w:top w:w="0" w:type="dxa"/>
+        <w:left w:w="108" w:type="dxa"/>
+        <w:bottom w:w="0" w:type="dxa"/>
+        <w:right w:w="108" w:type="dxa"/>
+      </w:tblCellMar>
+    </w:tblPr>
+  </w:style>
+  <w:style w:type="numbering" w:default="1" w:styleId="NoList">
+    <w:name w:val="No List"/>
+    <w:uiPriority w:val="99"/>
+    <w:semiHidden/>
+    <w:unhideWhenUsed/>
+  </w:style>
+  <w:style w:type="paragraph" w:customStyle="1" w:styleId="B3C52B849B0A4D6FAFC29202951BED1C">
+    <w:name w:val="B3C52B849B0A4D6FAFC29202951BED1C"/>
+    <w:rsid w:val="0012786E"/>
+  </w:style>
+  <w:style w:type="paragraph" w:customStyle="1" w:styleId="D0487484DE5546D998342D0497D96E4E">
+    <w:name w:val="D0487484DE5546D998342D0497D96E4E"/>
+    <w:rsid w:val="0012786E"/>
+  </w:style>
+  <w:style w:type="paragraph" w:customStyle="1" w:styleId="639CCB10C9724054B29779F34C876373">
+    <w:name w:val="639CCB10C9724054B29779F34C876373"/>
+    <w:rsid w:val="0012786E"/>
+  </w:style>
+  <w:style w:type="paragraph" w:customStyle="1" w:styleId="C3A2CF2B0443413E991A38C482A67528">
+    <w:name w:val="C3A2CF2B0443413E991A38C482A67528"/>
+    <w:rsid w:val="0012786E"/>
+  </w:style>
+  <w:style w:type="paragraph" w:customStyle="1" w:styleId="B24AB0E1492E40159A617985B5448CFC">
+    <w:name w:val="B24AB0E1492E40159A617985B5448CFC"/>
+    <w:rsid w:val="0012786E"/>
+  </w:style>
+  <w:style w:type="paragraph" w:customStyle="1" w:styleId="A52180A2147340618D2803745ECA333B">
+    <w:name w:val="A52180A2147340618D2803745ECA333B"/>
+    <w:rsid w:val="0012786E"/>
+  </w:style>
+  <w:style w:type="paragraph" w:customStyle="1" w:styleId="D0CD78E9BC9A44BDAB4441666E5EEC40">
+    <w:name w:val="D0CD78E9BC9A44BDAB4441666E5EEC40"/>
+    <w:rsid w:val="0012786E"/>
+  </w:style>
+</w:styles>
+</file>
+
+<file path=word/glossary/stylesWithEffects.xml><?xml version="1.0" encoding="utf-8"?>
+<w:styles xmlns:wpc="http://schemas.microsoft.com/office/word/2010/wordprocessingCanvas" xmlns:mc="http://schemas.openxmlformats.org/markup-compatibility/2006" xmlns:o="urn:schemas-microsoft-com:office:office" xmlns:r="http://schemas.openxmlformats.org/officeDocument/2006/relationships" xmlns:m="http://schemas.openxmlformats.org/officeDocument/2006/math" xmlns:v="urn:schemas-microsoft-com:vml" xmlns:wp14="http://schemas.microsoft.com/office/word/2010/wordprocessingDrawing" xmlns:wp="http://schemas.openxmlformats.org/drawingml/2006/wordprocessingDrawing" xmlns:w10="urn:schemas-microsoft-com:office:word" xmlns:w="http://schemas.openxmlformats.org/wordprocessingml/2006/main" xmlns:w14="http://schemas.microsoft.com/office/word/2010/wordml" xmlns:wpg="http://schemas.microsoft.com/office/word/2010/wordprocessingGroup" xmlns:wpi="http://schemas.microsoft.com/office/word/2010/wordprocessingInk" xmlns:wne="http://schemas.microsoft.com/office/word/2006/wordml" xmlns:wps="http://schemas.microsoft.com/office/word/2010/wordprocessingShape" mc:Ignorable="w14 wp14">
+  <w:docDefaults>
+    <w:rPrDefault>
+      <w:rPr>
+        <w:rFonts w:asciiTheme="minorHAnsi" w:eastAsiaTheme="minorEastAsia" w:hAnsiTheme="minorHAnsi" w:cstheme="minorBidi"/>
+        <w:sz w:val="22"/>
+        <w:szCs w:val="22"/>
+        <w:lang w:val="en-AU" w:eastAsia="ja-JP" w:bidi="ar-SA"/>
+      </w:rPr>
+    </w:rPrDefault>
+    <w:pPrDefault>
+      <w:pPr>
+        <w:spacing w:after="200" w:line="276" w:lineRule="auto"/>
+      </w:pPr>
+    </w:pPrDefault>
+  </w:docDefaults>
+  <w:latentStyles w:defLockedState="0" w:defUIPriority="99" w:defSemiHidden="1" w:defUnhideWhenUsed="1" w:defQFormat="0" w:count="267">
+    <w:lsdException w:name="Normal" w:semiHidden="0" w:uiPriority="0" w:unhideWhenUsed="0" w:qFormat="1"/>
+    <w:lsdException w:name="heading 1" w:semiHidden="0" w:uiPriority="9" w:unhideWhenUsed="0" w:qFormat="1"/>
+    <w:lsdException w:name="heading 2" w:uiPriority="9" w:qFormat="1"/>
+    <w:lsdException w:name="heading 3" w:uiPriority="9" w:qFormat="1"/>
+    <w:lsdException w:name="heading 4" w:uiPriority="9" w:qFormat="1"/>
+    <w:lsdException w:name="heading 5" w:uiPriority="9" w:qFormat="1"/>
+    <w:lsdException w:name="heading 6" w:uiPriority="9" w:qFormat="1"/>
+    <w:lsdException w:name="heading 7" w:uiPriority="9" w:qFormat="1"/>
+    <w:lsdException w:name="heading 8" w:uiPriority="9" w:qFormat="1"/>
+    <w:lsdException w:name="heading 9" w:uiPriority="9" w:qFormat="1"/>
+    <w:lsdException w:name="toc 1" w:uiPriority="39"/>
+    <w:lsdException w:name="toc 2" w:uiPriority="39"/>
+    <w:lsdException w:name="toc 3" w:uiPriority="39"/>
+    <w:lsdException w:name="toc 4" w:uiPriority="39"/>
+    <w:lsdException w:name="toc 5" w:uiPriority="39"/>
+    <w:lsdException w:name="toc 6" w:uiPriority="39"/>
+    <w:lsdException w:name="toc 7" w:uiPriority="39"/>
+    <w:lsdException w:name="toc 8" w:uiPriority="39"/>
+    <w:lsdException w:name="toc 9" w:uiPriority="39"/>
+    <w:lsdException w:name="caption" w:uiPriority="35" w:qFormat="1"/>
+    <w:lsdException w:name="Title" w:semiHidden="0" w:uiPriority="10" w:unhideWhenUsed="0" w:qFormat="1"/>
+    <w:lsdException w:name="Default Paragraph Font" w:uiPriority="1"/>
+    <w:lsdException w:name="Subtitle" w:semiHidden="0" w:uiPriority="11" w:unhideWhenUsed="0" w:qFormat="1"/>
+    <w:lsdException w:name="Strong" w:semiHidden="0" w:uiPriority="22" w:unhideWhenUsed="0" w:qFormat="1"/>
+    <w:lsdException w:name="Emphasis" w:semiHidden="0" w:uiPriority="20" w:unhideWhenUsed="0" w:qFormat="1"/>
+    <w:lsdException w:name="Table Grid" w:semiHidden="0" w:uiPriority="59" w:unhideWhenUsed="0"/>
+    <w:lsdException w:name="Placeholder Text" w:unhideWhenUsed="0"/>
+    <w:lsdException w:name="No Spacing" w:semiHidden="0" w:uiPriority="1" w:unhideWhenUsed="0" w:qFormat="1"/>
+    <w:lsdException w:name="Light Shading" w:semiHidden="0" w:uiPriority="60" w:unhideWhenUsed="0"/>
+    <w:lsdException w:name="Light List" w:semiHidden="0" w:uiPriority="61" w:unhideWhenUsed="0"/>
+    <w:lsdException w:name="Light Grid" w:semiHidden="0" w:uiPriority="62" w:unhideWhenUsed="0"/>
+    <w:lsdException w:name="Medium Shading 1" w:semiHidden="0" w:uiPriority="63" w:unhideWhenUsed="0"/>
+    <w:lsdException w:name="Medium Shading 2" w:semiHidden="0" w:uiPriority="64" w:unhideWhenUsed="0"/>
+    <w:lsdException w:name="Medium List 1" w:semiHidden="0" w:uiPriority="65" w:unhideWhenUsed="0"/>
+    <w:lsdException w:name="Medium List 2" w:semiHidden="0" w:uiPriority="66" w:unhideWhenUsed="0"/>
+    <w:lsdException w:name="Medium Grid 1" w:semiHidden="0" w:uiPriority="67" w:unhideWhenUsed="0"/>
+    <w:lsdException w:name="Medium Grid 2" w:semiHidden="0" w:uiPriority="68" w:unhideWhenUsed="0"/>
+    <w:lsdException w:name="Medium Grid 3" w:semiHidden="0" w:uiPriority="69" w:unhideWhenUsed="0"/>
+    <w:lsdException w:name="Dark List" w:semiHidden="0" w:uiPriority="70" w:unhideWhenUsed="0"/>
+    <w:lsdException w:name="Colorful Shading" w:semiHidden="0" w:uiPriority="71" w:unhideWhenUsed="0"/>
+    <w:lsdException w:name="Colorful List" w:semiHidden="0" w:uiPriority="72" w:unhideWhenUsed="0"/>
+    <w:lsdException w:name="Colorful Grid" w:semiHidden="0" w:uiPriority="73" w:unhideWhenUsed="0"/>
+    <w:lsdException w:name="Light Shading Accent 1" w:semiHidden="0" w:uiPriority="60" w:unhideWhenUsed="0"/>
+    <w:lsdException w:name="Light List Accent 1" w:semiHidden="0" w:uiPriority="61" w:unhideWhenUsed="0"/>
+    <w:lsdException w:name="Light Grid Accent 1" w:semiHidden="0" w:uiPriority="62" w:unhideWhenUsed="0"/>
+    <w:lsdException w:name="Medium Shading 1 Accent 1" w:semiHidden="0" w:uiPriority="63" w:unhideWhenUsed="0"/>
+    <w:lsdException w:name="Medium Shading 2 Accent 1" w:semiHidden="0" w:uiPriority="64" w:unhideWhenUsed="0"/>
+    <w:lsdException w:name="Medium List 1 Accent 1" w:semiHidden="0" w:uiPriority="65" w:unhideWhenUsed="0"/>
+    <w:lsdException w:name="Revision" w:unhideWhenUsed="0"/>
+    <w:lsdException w:name="List Paragraph" w:semiHidden="0" w:uiPriority="34" w:unhideWhenUsed="0" w:qFormat="1"/>
+    <w:lsdException w:name="Quote" w:semiHidden="0" w:uiPriority="29" w:unhideWhenUsed="0" w:qFormat="1"/>
+    <w:lsdException w:name="Intense Quote" w:semiHidden="0" w:uiPriority="30" w:unhideWhenUsed="0" w:qFormat="1"/>
+    <w:lsdException w:name="Medium List 2 Accent 1" w:semiHidden="0" w:uiPriority="66" w:unhideWhenUsed="0"/>
+    <w:lsdException w:name="Medium Grid 1 Accent 1" w:semiHidden="0" w:uiPriority="67" w:unhideWhenUsed="0"/>
+    <w:lsdException w:name="Medium Grid 2 Accent 1" w:semiHidden="0" w:uiPriority="68" w:unhideWhenUsed="0"/>
+    <w:lsdException w:name="Medium Grid 3 Accent 1" w:semiHidden="0" w:uiPriority="69" w:unhideWhenUsed="0"/>
+    <w:lsdException w:name="Dark List Accent 1" w:semiHidden="0" w:uiPriority="70" w:unhideWhenUsed="0"/>
+    <w:lsdException w:name="Colorful Shading Accent 1" w:semiHidden="0" w:uiPriority="71" w:unhideWhenUsed="0"/>
+    <w:lsdException w:name="Colorful List Accent 1" w:semiHidden="0" w:uiPriority="72" w:unhideWhenUsed="0"/>
+    <w:lsdException w:name="Colorful Grid Accent 1" w:semiHidden="0" w:uiPriority="73" w:unhideWhenUsed="0"/>
+    <w:lsdException w:name="Light Shading Accent 2" w:semiHidden="0" w:uiPriority="60" w:unhideWhenUsed="0"/>
+    <w:lsdException w:name="Light List Accent 2" w:semiHidden="0" w:uiPriority="61" w:unhideWhenUsed="0"/>
+    <w:lsdException w:name="Light Grid Accent 2" w:semiHidden="0" w:uiPriority="62" w:unhideWhenUsed="0"/>
+    <w:lsdException w:name="Medium Shading 1 Accent 2" w:semiHidden="0" w:uiPriority="63" w:unhideWhenUsed="0"/>
+    <w:lsdException w:name="Medium Shading 2 Accent 2" w:semiHidden="0" w:uiPriority="64" w:unhideWhenUsed="0"/>
+    <w:lsdException w:name="Medium List 1 Accent 2" w:semiHidden="0" w:uiPriority="65" w:unhideWhenUsed="0"/>
+    <w:lsdException w:name="Medium List 2 Accent 2" w:semiHidden="0" w:uiPriority="66" w:unhideWhenUsed="0"/>
+    <w:lsdException w:name="Medium Grid 1 Accent 2" w:semiHidden="0" w:uiPriority="67" w:unhideWhenUsed="0"/>
+    <w:lsdException w:name="Medium Grid 2 Accent 2" w:semiHidden="0" w:uiPriority="68" w:unhideWhenUsed="0"/>
+    <w:lsdException w:name="Medium Grid 3 Accent 2" w:semiHidden="0" w:uiPriority="69" w:unhideWhenUsed="0"/>
+    <w:lsdException w:name="Dark List Accent 2" w:semiHidden="0" w:uiPriority="70" w:unhideWhenUsed="0"/>
+    <w:lsdException w:name="Colorful Shading Accent 2" w:semiHidden="0" w:uiPriority="71" w:unhideWhenUsed="0"/>
+    <w:lsdException w:name="Colorful List Accent 2" w:semiHidden="0" w:uiPriority="72" w:unhideWhenUsed="0"/>
+    <w:lsdException w:name="Colorful Grid Accent 2" w:semiHidden="0" w:uiPriority="73" w:unhideWhenUsed="0"/>
+    <w:lsdException w:name="Light Shading Accent 3" w:semiHidden="0" w:uiPriority="60" w:unhideWhenUsed="0"/>
+    <w:lsdException w:name="Light List Accent 3" w:semiHidden="0" w:uiPriority="61" w:unhideWhenUsed="0"/>
+    <w:lsdException w:name="Light Grid Accent 3" w:semiHidden="0" w:uiPriority="62" w:unhideWhenUsed="0"/>
+    <w:lsdException w:name="Medium Shading 1 Accent 3" w:semiHidden="0" w:uiPriority="63" w:unhideWhenUsed="0"/>
+    <w:lsdException w:name="Medium Shading 2 Accent 3" w:semiHidden="0" w:uiPriority="64" w:unhideWhenUsed="0"/>
+    <w:lsdException w:name="Medium List 1 Accent 3" w:semiHidden="0" w:uiPriority="65" w:unhideWhenUsed="0"/>
+    <w:lsdException w:name="Medium List 2 Accent 3" w:semiHidden="0" w:uiPriority="66" w:unhideWhenUsed="0"/>
+    <w:lsdException w:name="Medium Grid 1 Accent 3" w:semiHidden="0" w:uiPriority="67" w:unhideWhenUsed="0"/>
+    <w:lsdException w:name="Medium Grid 2 Accent 3" w:semiHidden="0" w:uiPriority="68" w:unhideWhenUsed="0"/>
+    <w:lsdException w:name="Medium Grid 3 Accent 3" w:semiHidden="0" w:uiPriority="69" w:unhideWhenUsed="0"/>
+    <w:lsdException w:name="Dark List Accent 3" w:semiHidden="0" w:uiPriority="70" w:unhideWhenUsed="0"/>
+    <w:lsdException w:name="Colorful Shading Accent 3" w:semiHidden="0" w:uiPriority="71" w:unhideWhenUsed="0"/>
+    <w:lsdException w:name="Colorful List Accent 3" w:semiHidden="0" w:uiPriority="72" w:unhideWhenUsed="0"/>
+    <w:lsdException w:name="Colorful Grid Accent 3" w:semiHidden="0" w:uiPriority="73" w:unhideWhenUsed="0"/>
+    <w:lsdException w:name="Light Shading Accent 4" w:semiHidden="0" w:uiPriority="60" w:unhideWhenUsed="0"/>
+    <w:lsdException w:name="Light List Accent 4" w:semiHidden="0" w:uiPriority="61" w:unhideWhenUsed="0"/>
+    <w:lsdException w:name="Light Grid Accent 4" w:semiHidden="0" w:uiPriority="62" w:unhideWhenUsed="0"/>
+    <w:lsdException w:name="Medium Shading 1 Accent 4" w:semiHidden="0" w:uiPriority="63" w:unhideWhenUsed="0"/>
+    <w:lsdException w:name="Medium Shading 2 Accent 4" w:semiHidden="0" w:uiPriority="64" w:unhideWhenUsed="0"/>
+    <w:lsdException w:name="Medium List 1 Accent 4" w:semiHidden="0" w:uiPriority="65" w:unhideWhenUsed="0"/>
+    <w:lsdException w:name="Medium List 2 Accent 4" w:semiHidden="0" w:uiPriority="66" w:unhideWhenUsed="0"/>
+    <w:lsdException w:name="Medium Grid 1 Accent 4" w:semiHidden="0" w:uiPriority="67" w:unhideWhenUsed="0"/>
+    <w:lsdException w:name="Medium Grid 2 Accent 4" w:semiHidden="0" w:uiPriority="68" w:unhideWhenUsed="0"/>
+    <w:lsdException w:name="Medium Grid 3 Accent 4" w:semiHidden="0" w:uiPriority="69" w:unhideWhenUsed="0"/>
+    <w:lsdException w:name="Dark List Accent 4" w:semiHidden="0" w:uiPriority="70" w:unhideWhenUsed="0"/>
+    <w:lsdException w:name="Colorful Shading Accent 4" w:semiHidden="0" w:uiPriority="71" w:unhideWhenUsed="0"/>
+    <w:lsdException w:name="Colorful List Accent 4" w:semiHidden="0" w:uiPriority="72" w:unhideWhenUsed="0"/>
+    <w:lsdException w:name="Colorful Grid Accent 4" w:semiHidden="0" w:uiPriority="73" w:unhideWhenUsed="0"/>
+    <w:lsdException w:name="Light Shading Accent 5" w:semiHidden="0" w:uiPriority="60" w:unhideWhenUsed="0"/>
+    <w:lsdException w:name="Light List Accent 5" w:semiHidden="0" w:uiPriority="61" w:unhideWhenUsed="0"/>
+    <w:lsdException w:name="Light Grid Accent 5" w:semiHidden="0" w:uiPriority="62" w:unhideWhenUsed="0"/>
+    <w:lsdException w:name="Medium Shading 1 Accent 5" w:semiHidden="0" w:uiPriority="63" w:unhideWhenUsed="0"/>
+    <w:lsdException w:name="Medium Shading 2 Accent 5" w:semiHidden="0" w:uiPriority="64" w:unhideWhenUsed="0"/>
+    <w:lsdException w:name="Medium List 1 Accent 5" w:semiHidden="0" w:uiPriority="65" w:unhideWhenUsed="0"/>
+    <w:lsdException w:name="Medium List 2 Accent 5" w:semiHidden="0" w:uiPriority="66" w:unhideWhenUsed="0"/>
+    <w:lsdException w:name="Medium Grid 1 Accent 5" w:semiHidden="0" w:uiPriority="67" w:unhideWhenUsed="0"/>
+    <w:lsdException w:name="Medium Grid 2 Accent 5" w:semiHidden="0" w:uiPriority="68" w:unhideWhenUsed="0"/>
+    <w:lsdException w:name="Medium Grid 3 Accent 5" w:semiHidden="0" w:uiPriority="69" w:unhideWhenUsed="0"/>
+    <w:lsdException w:name="Dark List Accent 5" w:semiHidden="0" w:uiPriority="70" w:unhideWhenUsed="0"/>
+    <w:lsdException w:name="Colorful Shading Accent 5" w:semiHidden="0" w:uiPriority="71" w:unhideWhenUsed="0"/>
+    <w:lsdException w:name="Colorful List Accent 5" w:semiHidden="0" w:uiPriority="72" w:unhideWhenUsed="0"/>
+    <w:lsdException w:name="Colorful Grid Accent 5" w:semiHidden="0" w:uiPriority="73" w:unhideWhenUsed="0"/>
+    <w:lsdException w:name="Light Shading Accent 6" w:semiHidden="0" w:uiPriority="60" w:unhideWhenUsed="0"/>
+    <w:lsdException w:name="Light List Accent 6" w:semiHidden="0" w:uiPriority="61" w:unhideWhenUsed="0"/>
+    <w:lsdException w:name="Light Grid Accent 6" w:semiHidden="0" w:uiPriority="62" w:unhideWhenUsed="0"/>
+    <w:lsdException w:name="Medium Shading 1 Accent 6" w:semiHidden="0" w:uiPriority="63" w:unhideWhenUsed="0"/>
+    <w:lsdException w:name="Medium Shading 2 Accent 6" w:semiHidden="0" w:uiPriority="64" w:unhideWhenUsed="0"/>
+    <w:lsdException w:name="Medium List 1 Accent 6" w:semiHidden="0" w:uiPriority="65" w:unhideWhenUsed="0"/>
+    <w:lsdException w:name="Medium List 2 Accent 6" w:semiHidden="0" w:uiPriority="66" w:unhideWhenUsed="0"/>
+    <w:lsdException w:name="Medium Grid 1 Accent 6" w:semiHidden="0" w:uiPriority="67" w:unhideWhenUsed="0"/>
+    <w:lsdException w:name="Medium Grid 2 Accent 6" w:semiHidden="0" w:uiPriority="68" w:unhideWhenUsed="0"/>
+    <w:lsdException w:name="Medium Grid 3 Accent 6" w:semiHidden="0" w:uiPriority="69" w:unhideWhenUsed="0"/>
+    <w:lsdException w:name="Dark List Accent 6" w:semiHidden="0" w:uiPriority="70" w:unhideWhenUsed="0"/>
+    <w:lsdException w:name="Colorful Shading Accent 6" w:semiHidden="0" w:uiPriority="71" w:unhideWhenUsed="0"/>
+    <w:lsdException w:name="Colorful List Accent 6" w:semiHidden="0" w:uiPriority="72" w:unhideWhenUsed="0"/>
+    <w:lsdException w:name="Colorful Grid Accent 6" w:semiHidden="0" w:uiPriority="73" w:unhideWhenUsed="0"/>
+    <w:lsdException w:name="Subtle Emphasis" w:semiHidden="0" w:uiPriority="19" w:unhideWhenUsed="0" w:qFormat="1"/>
+    <w:lsdException w:name="Intense Emphasis" w:semiHidden="0" w:uiPriority="21" w:unhideWhenUsed="0" w:qFormat="1"/>
+    <w:lsdException w:name="Subtle Reference" w:semiHidden="0" w:uiPriority="31" w:unhideWhenUsed="0" w:qFormat="1"/>
+    <w:lsdException w:name="Intense Reference" w:semiHidden="0" w:uiPriority="32" w:unhideWhenUsed="0" w:qFormat="1"/>
+    <w:lsdException w:name="Book Title" w:semiHidden="0" w:uiPriority="33" w:unhideWhenUsed="0" w:qFormat="1"/>
+    <w:lsdException w:name="Bibliography" w:uiPriority="37"/>
+    <w:lsdException w:name="TOC Heading" w:uiPriority="39" w:qFormat="1"/>
+  </w:latentStyles>
+  <w:style w:type="paragraph" w:default="1" w:styleId="Normal">
+    <w:name w:val="Normal"/>
+    <w:qFormat/>
+  </w:style>
+  <w:style w:type="character" w:default="1" w:styleId="DefaultParagraphFont">
+    <w:name w:val="Default Paragraph Font"/>
+    <w:uiPriority w:val="1"/>
+    <w:semiHidden/>
+    <w:unhideWhenUsed/>
+  </w:style>
+  <w:style w:type="table" w:default="1" w:styleId="TableNormal">
+    <w:name w:val="Normal Table"/>
+    <w:uiPriority w:val="99"/>
+    <w:semiHidden/>
+    <w:unhideWhenUsed/>
+    <w:tblPr>
+      <w:tblInd w:w="0" w:type="dxa"/>
+      <w:tblCellMar>
+        <w:top w:w="0" w:type="dxa"/>
+        <w:left w:w="108" w:type="dxa"/>
+        <w:bottom w:w="0" w:type="dxa"/>
+        <w:right w:w="108" w:type="dxa"/>
+      </w:tblCellMar>
+    </w:tblPr>
+  </w:style>
+  <w:style w:type="numbering" w:default="1" w:styleId="NoList">
+    <w:name w:val="No List"/>
+    <w:uiPriority w:val="99"/>
+    <w:semiHidden/>
+    <w:unhideWhenUsed/>
+  </w:style>
+  <w:style w:type="paragraph" w:customStyle="1" w:styleId="B3C52B849B0A4D6FAFC29202951BED1C">
+    <w:name w:val="B3C52B849B0A4D6FAFC29202951BED1C"/>
+    <w:rsid w:val="0012786E"/>
+  </w:style>
+  <w:style w:type="paragraph" w:customStyle="1" w:styleId="D0487484DE5546D998342D0497D96E4E">
+    <w:name w:val="D0487484DE5546D998342D0497D96E4E"/>
+    <w:rsid w:val="0012786E"/>
+  </w:style>
+  <w:style w:type="paragraph" w:customStyle="1" w:styleId="639CCB10C9724054B29779F34C876373">
+    <w:name w:val="639CCB10C9724054B29779F34C876373"/>
+    <w:rsid w:val="0012786E"/>
+  </w:style>
+  <w:style w:type="paragraph" w:customStyle="1" w:styleId="C3A2CF2B0443413E991A38C482A67528">
+    <w:name w:val="C3A2CF2B0443413E991A38C482A67528"/>
+    <w:rsid w:val="0012786E"/>
+  </w:style>
+  <w:style w:type="paragraph" w:customStyle="1" w:styleId="B24AB0E1492E40159A617985B5448CFC">
+    <w:name w:val="B24AB0E1492E40159A617985B5448CFC"/>
+    <w:rsid w:val="0012786E"/>
+  </w:style>
+  <w:style w:type="paragraph" w:customStyle="1" w:styleId="A52180A2147340618D2803745ECA333B">
+    <w:name w:val="A52180A2147340618D2803745ECA333B"/>
+    <w:rsid w:val="0012786E"/>
+  </w:style>
+  <w:style w:type="paragraph" w:customStyle="1" w:styleId="D0CD78E9BC9A44BDAB4441666E5EEC40">
+    <w:name w:val="D0CD78E9BC9A44BDAB4441666E5EEC40"/>
+    <w:rsid w:val="0012786E"/>
+  </w:style>
+</w:styles>
+</file>
+
+<file path=word/glossary/webSettings.xml><?xml version="1.0" encoding="utf-8"?>
+<w:webSettings xmlns:mc="http://schemas.openxmlformats.org/markup-compatibility/2006" xmlns:r="http://schemas.openxmlformats.org/officeDocument/2006/relationships" xmlns:w="http://schemas.openxmlformats.org/wordprocessingml/2006/main" xmlns:w14="http://schemas.microsoft.com/office/word/2010/wordml" mc:Ignorable="w14">
+  <w:optimizeForBrowser/>
+  <w:allowPNG/>
+</w:webSettings>
 </file>
 
 <file path=word/theme/theme1.xml><?xml version="1.0" encoding="utf-8"?>
@@ -1719,4 +3021,23 @@
   <a:objectDefaults/>
   <a:extraClrSchemeLst/>
 </a:theme>
+</file>
+
+<file path=customXml/item1.xml><?xml version="1.0" encoding="utf-8"?>
+<CoverPageProperties xmlns="http://schemas.microsoft.com/office/2006/coverPageProps">
+  <PublishDate/>
+  <Abstract/>
+  <CompanyAddress/>
+  <CompanyPhone/>
+  <CompanyFax/>
+  <CompanyEmail/>
+</CoverPageProperties>
+</file>
+
+<file path=customXml/itemProps1.xml><?xml version="1.0" encoding="utf-8"?>
+<ds:datastoreItem xmlns:ds="http://schemas.openxmlformats.org/officeDocument/2006/customXml" ds:itemID="{55AF091B-3C7A-41E3-B477-F2FDAA23CFDA}">
+  <ds:schemaRefs>
+    <ds:schemaRef ds:uri="http://schemas.microsoft.com/office/2006/coverPageProps"/>
+  </ds:schemaRefs>
+</ds:datastoreItem>
 </file>
</xml_diff>